<commit_message>
Aprendendo mais sobre os operadores
</commit_message>
<xml_diff>
--- a/anotacoes.docx
+++ b/anotacoes.docx
@@ -213,7 +213,7 @@
                     <pic:cNvPicPr/>
                   </pic:nvPicPr>
                   <pic:blipFill>
-                    <a:blip r:embed="rId4">
+                    <a:blip r:embed="rId5">
                       <a:extLst>
                         <a:ext uri="{28A0092B-C50C-407E-A947-70E740481C1C}">
                           <a14:useLocalDpi xmlns:a14="http://schemas.microsoft.com/office/drawing/2010/main" val="0"/>
@@ -297,10 +297,914 @@
     <w:p>
       <w:r>
         <w:lastRenderedPageBreak/>
-        <w:t>String(s)</w:t>
-      </w:r>
-    </w:p>
-    <w:p/>
+        <w:t>String(s</w:t>
+      </w:r>
+    </w:p>
+    <w:p>
+      <w:r>
+        <w:rPr>
+          <w:noProof/>
+        </w:rPr>
+        <w:drawing>
+          <wp:inline distT="0" distB="0" distL="0" distR="0" wp14:anchorId="25CCD311" wp14:editId="61FC6295">
+            <wp:extent cx="5982733" cy="1219200"/>
+            <wp:effectExtent l="0" t="0" r="0" b="0"/>
+            <wp:docPr id="2" name="Imagem 2"/>
+            <wp:cNvGraphicFramePr>
+              <a:graphicFrameLocks xmlns:a="http://schemas.openxmlformats.org/drawingml/2006/main" noChangeAspect="1"/>
+            </wp:cNvGraphicFramePr>
+            <a:graphic xmlns:a="http://schemas.openxmlformats.org/drawingml/2006/main">
+              <a:graphicData uri="http://schemas.openxmlformats.org/drawingml/2006/picture">
+                <pic:pic xmlns:pic="http://schemas.openxmlformats.org/drawingml/2006/picture">
+                  <pic:nvPicPr>
+                    <pic:cNvPr id="2" name="Imagem 2"/>
+                    <pic:cNvPicPr/>
+                  </pic:nvPicPr>
+                  <pic:blipFill>
+                    <a:blip r:embed="rId6"/>
+                    <a:stretch>
+                      <a:fillRect/>
+                    </a:stretch>
+                  </pic:blipFill>
+                  <pic:spPr>
+                    <a:xfrm>
+                      <a:off x="0" y="0"/>
+                      <a:ext cx="5987921" cy="1220257"/>
+                    </a:xfrm>
+                    <a:prstGeom prst="rect">
+                      <a:avLst/>
+                    </a:prstGeom>
+                  </pic:spPr>
+                </pic:pic>
+              </a:graphicData>
+            </a:graphic>
+          </wp:inline>
+        </w:drawing>
+      </w:r>
+      <w:r>
+        <w:rPr>
+          <w:noProof/>
+        </w:rPr>
+        <w:drawing>
+          <wp:inline distT="0" distB="0" distL="0" distR="0" wp14:anchorId="60D53610" wp14:editId="19514156">
+            <wp:extent cx="6293966" cy="1314450"/>
+            <wp:effectExtent l="0" t="0" r="0" b="0"/>
+            <wp:docPr id="3" name="Imagem 3"/>
+            <wp:cNvGraphicFramePr>
+              <a:graphicFrameLocks xmlns:a="http://schemas.openxmlformats.org/drawingml/2006/main" noChangeAspect="1"/>
+            </wp:cNvGraphicFramePr>
+            <a:graphic xmlns:a="http://schemas.openxmlformats.org/drawingml/2006/main">
+              <a:graphicData uri="http://schemas.openxmlformats.org/drawingml/2006/picture">
+                <pic:pic xmlns:pic="http://schemas.openxmlformats.org/drawingml/2006/picture">
+                  <pic:nvPicPr>
+                    <pic:cNvPr id="3" name="Imagem 3"/>
+                    <pic:cNvPicPr/>
+                  </pic:nvPicPr>
+                  <pic:blipFill>
+                    <a:blip r:embed="rId7"/>
+                    <a:stretch>
+                      <a:fillRect/>
+                    </a:stretch>
+                  </pic:blipFill>
+                  <pic:spPr>
+                    <a:xfrm>
+                      <a:off x="0" y="0"/>
+                      <a:ext cx="6297120" cy="1315109"/>
+                    </a:xfrm>
+                    <a:prstGeom prst="rect">
+                      <a:avLst/>
+                    </a:prstGeom>
+                  </pic:spPr>
+                </pic:pic>
+              </a:graphicData>
+            </a:graphic>
+          </wp:inline>
+        </w:drawing>
+      </w:r>
+    </w:p>
+    <w:p/>
+    <w:p>
+      <w:r>
+        <w:t>Formatar valores de dinheiro (para cada lugar basta mudar pt-BR e o BRL).</w:t>
+      </w:r>
+    </w:p>
+    <w:p>
+      <w:pPr>
+        <w:shd w:val="clear" w:color="auto" w:fill="292D3E"/>
+        <w:spacing w:after="0" w:line="285" w:lineRule="atLeast"/>
+        <w:rPr>
+          <w:rFonts w:ascii="Consolas" w:eastAsia="Times New Roman" w:hAnsi="Consolas" w:cs="Times New Roman"/>
+          <w:color w:val="BFC7D5"/>
+          <w:sz w:val="21"/>
+          <w:szCs w:val="21"/>
+          <w:lang w:eastAsia="pt-BR"/>
+        </w:rPr>
+      </w:pPr>
+      <w:r>
+        <w:rPr>
+          <w:rFonts w:ascii="Consolas" w:eastAsia="Times New Roman" w:hAnsi="Consolas" w:cs="Times New Roman"/>
+          <w:color w:val="BFC7D5"/>
+          <w:sz w:val="21"/>
+          <w:szCs w:val="21"/>
+          <w:lang w:eastAsia="pt-BR"/>
+        </w:rPr>
+        <w:t>document</w:t>
+      </w:r>
+      <w:r>
+        <w:rPr>
+          <w:rFonts w:ascii="Consolas" w:eastAsia="Times New Roman" w:hAnsi="Consolas" w:cs="Times New Roman"/>
+          <w:color w:val="C792EA"/>
+          <w:sz w:val="21"/>
+          <w:szCs w:val="21"/>
+          <w:lang w:eastAsia="pt-BR"/>
+        </w:rPr>
+        <w:t>.</w:t>
+      </w:r>
+      <w:r>
+        <w:rPr>
+          <w:rFonts w:ascii="Consolas" w:eastAsia="Times New Roman" w:hAnsi="Consolas" w:cs="Times New Roman"/>
+          <w:color w:val="82AAFF"/>
+          <w:sz w:val="21"/>
+          <w:szCs w:val="21"/>
+          <w:lang w:eastAsia="pt-BR"/>
+        </w:rPr>
+        <w:t>write</w:t>
+      </w:r>
+      <w:r>
+        <w:rPr>
+          <w:rFonts w:ascii="Consolas" w:eastAsia="Times New Roman" w:hAnsi="Consolas" w:cs="Times New Roman"/>
+          <w:color w:val="BFC7D5"/>
+          <w:sz w:val="21"/>
+          <w:szCs w:val="21"/>
+          <w:lang w:eastAsia="pt-BR"/>
+        </w:rPr>
+        <w:t>(`</w:t>
+      </w:r>
+      <w:r>
+        <w:rPr>
+          <w:rFonts w:ascii="Consolas" w:eastAsia="Times New Roman" w:hAnsi="Consolas" w:cs="Times New Roman"/>
+          <w:color w:val="C3E88D"/>
+          <w:sz w:val="21"/>
+          <w:szCs w:val="21"/>
+          <w:lang w:eastAsia="pt-BR"/>
+        </w:rPr>
+        <w:t>&lt;h2&gt;</w:t>
+      </w:r>
+      <w:r>
+        <w:rPr>
+          <w:rFonts w:ascii="Consolas" w:eastAsia="Times New Roman" w:hAnsi="Consolas" w:cs="Times New Roman"/>
+          <w:color w:val="D3423E"/>
+          <w:sz w:val="21"/>
+          <w:szCs w:val="21"/>
+          <w:lang w:eastAsia="pt-BR"/>
+        </w:rPr>
+        <w:t>${</w:t>
+      </w:r>
+      <w:r>
+        <w:rPr>
+          <w:rFonts w:ascii="Consolas" w:eastAsia="Times New Roman" w:hAnsi="Consolas" w:cs="Times New Roman"/>
+          <w:color w:val="BFC7D5"/>
+          <w:sz w:val="21"/>
+          <w:szCs w:val="21"/>
+          <w:lang w:eastAsia="pt-BR"/>
+        </w:rPr>
+        <w:t>salario</w:t>
+      </w:r>
+      <w:r>
+        <w:rPr>
+          <w:rFonts w:ascii="Consolas" w:eastAsia="Times New Roman" w:hAnsi="Consolas" w:cs="Times New Roman"/>
+          <w:color w:val="C792EA"/>
+          <w:sz w:val="21"/>
+          <w:szCs w:val="21"/>
+          <w:lang w:eastAsia="pt-BR"/>
+        </w:rPr>
+        <w:t>.</w:t>
+      </w:r>
+      <w:r>
+        <w:rPr>
+          <w:rFonts w:ascii="Consolas" w:eastAsia="Times New Roman" w:hAnsi="Consolas" w:cs="Times New Roman"/>
+          <w:color w:val="82AAFF"/>
+          <w:sz w:val="21"/>
+          <w:szCs w:val="21"/>
+          <w:lang w:eastAsia="pt-BR"/>
+        </w:rPr>
+        <w:t>toLocaleString</w:t>
+      </w:r>
+      <w:r>
+        <w:rPr>
+          <w:rFonts w:ascii="Consolas" w:eastAsia="Times New Roman" w:hAnsi="Consolas" w:cs="Times New Roman"/>
+          <w:color w:val="BFC7D5"/>
+          <w:sz w:val="21"/>
+          <w:szCs w:val="21"/>
+          <w:lang w:eastAsia="pt-BR"/>
+        </w:rPr>
+        <w:t>('</w:t>
+      </w:r>
+      <w:r>
+        <w:rPr>
+          <w:rFonts w:ascii="Consolas" w:eastAsia="Times New Roman" w:hAnsi="Consolas" w:cs="Times New Roman"/>
+          <w:color w:val="C3E88D"/>
+          <w:sz w:val="21"/>
+          <w:szCs w:val="21"/>
+          <w:lang w:eastAsia="pt-BR"/>
+        </w:rPr>
+        <w:t>pt-BR</w:t>
+      </w:r>
+      <w:r>
+        <w:rPr>
+          <w:rFonts w:ascii="Consolas" w:eastAsia="Times New Roman" w:hAnsi="Consolas" w:cs="Times New Roman"/>
+          <w:color w:val="BFC7D5"/>
+          <w:sz w:val="21"/>
+          <w:szCs w:val="21"/>
+          <w:lang w:eastAsia="pt-BR"/>
+        </w:rPr>
+        <w:t>'</w:t>
+      </w:r>
+      <w:r>
+        <w:rPr>
+          <w:rFonts w:ascii="Consolas" w:eastAsia="Times New Roman" w:hAnsi="Consolas" w:cs="Times New Roman"/>
+          <w:color w:val="D3423E"/>
+          <w:sz w:val="21"/>
+          <w:szCs w:val="21"/>
+          <w:lang w:eastAsia="pt-BR"/>
+        </w:rPr>
+        <w:t xml:space="preserve"> , {</w:t>
+      </w:r>
+      <w:r>
+        <w:rPr>
+          <w:rFonts w:ascii="Consolas" w:eastAsia="Times New Roman" w:hAnsi="Consolas" w:cs="Times New Roman"/>
+          <w:color w:val="BFC7D5"/>
+          <w:sz w:val="21"/>
+          <w:szCs w:val="21"/>
+          <w:lang w:eastAsia="pt-BR"/>
+        </w:rPr>
+        <w:t>style:</w:t>
+      </w:r>
+      <w:r>
+        <w:rPr>
+          <w:rFonts w:ascii="Consolas" w:eastAsia="Times New Roman" w:hAnsi="Consolas" w:cs="Times New Roman"/>
+          <w:color w:val="D3423E"/>
+          <w:sz w:val="21"/>
+          <w:szCs w:val="21"/>
+          <w:lang w:eastAsia="pt-BR"/>
+        </w:rPr>
+        <w:t xml:space="preserve"> </w:t>
+      </w:r>
+      <w:r>
+        <w:rPr>
+          <w:rFonts w:ascii="Consolas" w:eastAsia="Times New Roman" w:hAnsi="Consolas" w:cs="Times New Roman"/>
+          <w:color w:val="BFC7D5"/>
+          <w:sz w:val="21"/>
+          <w:szCs w:val="21"/>
+          <w:lang w:eastAsia="pt-BR"/>
+        </w:rPr>
+        <w:t>'</w:t>
+      </w:r>
+      <w:r>
+        <w:rPr>
+          <w:rFonts w:ascii="Consolas" w:eastAsia="Times New Roman" w:hAnsi="Consolas" w:cs="Times New Roman"/>
+          <w:color w:val="C3E88D"/>
+          <w:sz w:val="21"/>
+          <w:szCs w:val="21"/>
+          <w:lang w:eastAsia="pt-BR"/>
+        </w:rPr>
+        <w:t>currency</w:t>
+      </w:r>
+      <w:r>
+        <w:rPr>
+          <w:rFonts w:ascii="Consolas" w:eastAsia="Times New Roman" w:hAnsi="Consolas" w:cs="Times New Roman"/>
+          <w:color w:val="BFC7D5"/>
+          <w:sz w:val="21"/>
+          <w:szCs w:val="21"/>
+          <w:lang w:eastAsia="pt-BR"/>
+        </w:rPr>
+        <w:t>'</w:t>
+      </w:r>
+      <w:r>
+        <w:rPr>
+          <w:rFonts w:ascii="Consolas" w:eastAsia="Times New Roman" w:hAnsi="Consolas" w:cs="Times New Roman"/>
+          <w:color w:val="D3423E"/>
+          <w:sz w:val="21"/>
+          <w:szCs w:val="21"/>
+          <w:lang w:eastAsia="pt-BR"/>
+        </w:rPr>
+        <w:t xml:space="preserve"> , </w:t>
+      </w:r>
+      <w:r>
+        <w:rPr>
+          <w:rFonts w:ascii="Consolas" w:eastAsia="Times New Roman" w:hAnsi="Consolas" w:cs="Times New Roman"/>
+          <w:color w:val="BFC7D5"/>
+          <w:sz w:val="21"/>
+          <w:szCs w:val="21"/>
+          <w:lang w:eastAsia="pt-BR"/>
+        </w:rPr>
+        <w:t>currency:</w:t>
+      </w:r>
+      <w:r>
+        <w:rPr>
+          <w:rFonts w:ascii="Consolas" w:eastAsia="Times New Roman" w:hAnsi="Consolas" w:cs="Times New Roman"/>
+          <w:color w:val="D3423E"/>
+          <w:sz w:val="21"/>
+          <w:szCs w:val="21"/>
+          <w:lang w:eastAsia="pt-BR"/>
+        </w:rPr>
+        <w:t xml:space="preserve"> </w:t>
+      </w:r>
+      <w:r>
+        <w:rPr>
+          <w:rFonts w:ascii="Consolas" w:eastAsia="Times New Roman" w:hAnsi="Consolas" w:cs="Times New Roman"/>
+          <w:color w:val="BFC7D5"/>
+          <w:sz w:val="21"/>
+          <w:szCs w:val="21"/>
+          <w:lang w:eastAsia="pt-BR"/>
+        </w:rPr>
+        <w:t>'</w:t>
+      </w:r>
+      <w:r>
+        <w:rPr>
+          <w:rFonts w:ascii="Consolas" w:eastAsia="Times New Roman" w:hAnsi="Consolas" w:cs="Times New Roman"/>
+          <w:color w:val="C3E88D"/>
+          <w:sz w:val="21"/>
+          <w:szCs w:val="21"/>
+          <w:lang w:eastAsia="pt-BR"/>
+        </w:rPr>
+        <w:t>BRL</w:t>
+      </w:r>
+      <w:r>
+        <w:rPr>
+          <w:rFonts w:ascii="Consolas" w:eastAsia="Times New Roman" w:hAnsi="Consolas" w:cs="Times New Roman"/>
+          <w:color w:val="BFC7D5"/>
+          <w:sz w:val="21"/>
+          <w:szCs w:val="21"/>
+          <w:lang w:eastAsia="pt-BR"/>
+        </w:rPr>
+        <w:t>'</w:t>
+      </w:r>
+      <w:r>
+        <w:rPr>
+          <w:rFonts w:ascii="Consolas" w:eastAsia="Times New Roman" w:hAnsi="Consolas" w:cs="Times New Roman"/>
+          <w:color w:val="D3423E"/>
+          <w:sz w:val="21"/>
+          <w:szCs w:val="21"/>
+          <w:lang w:eastAsia="pt-BR"/>
+        </w:rPr>
+        <w:t>}</w:t>
+      </w:r>
+      <w:r>
+        <w:rPr>
+          <w:rFonts w:ascii="Consolas" w:eastAsia="Times New Roman" w:hAnsi="Consolas" w:cs="Times New Roman"/>
+          <w:color w:val="BFC7D5"/>
+          <w:sz w:val="21"/>
+          <w:szCs w:val="21"/>
+          <w:lang w:eastAsia="pt-BR"/>
+        </w:rPr>
+        <w:t>)</w:t>
+      </w:r>
+      <w:r>
+        <w:rPr>
+          <w:rFonts w:ascii="Consolas" w:eastAsia="Times New Roman" w:hAnsi="Consolas" w:cs="Times New Roman"/>
+          <w:color w:val="D3423E"/>
+          <w:sz w:val="21"/>
+          <w:szCs w:val="21"/>
+          <w:lang w:eastAsia="pt-BR"/>
+        </w:rPr>
+        <w:t>}</w:t>
+      </w:r>
+      <w:r>
+        <w:rPr>
+          <w:rFonts w:ascii="Consolas" w:eastAsia="Times New Roman" w:hAnsi="Consolas" w:cs="Times New Roman"/>
+          <w:color w:val="BFC7D5"/>
+          <w:sz w:val="21"/>
+          <w:szCs w:val="21"/>
+          <w:lang w:eastAsia="pt-BR"/>
+        </w:rPr>
+        <w:t>`)</w:t>
+      </w:r>
+    </w:p>
+    <w:p/>
+    <w:p>
+      <w:r>
+        <w:rPr>
+          <w:noProof/>
+        </w:rPr>
+        <w:drawing>
+          <wp:inline distT="0" distB="0" distL="0" distR="0" wp14:anchorId="506A38AE" wp14:editId="7F1B874C">
+            <wp:extent cx="5400040" cy="452755"/>
+            <wp:effectExtent l="0" t="0" r="0" b="4445"/>
+            <wp:docPr id="4" name="Imagem 4"/>
+            <wp:cNvGraphicFramePr>
+              <a:graphicFrameLocks xmlns:a="http://schemas.openxmlformats.org/drawingml/2006/main" noChangeAspect="1"/>
+            </wp:cNvGraphicFramePr>
+            <a:graphic xmlns:a="http://schemas.openxmlformats.org/drawingml/2006/main">
+              <a:graphicData uri="http://schemas.openxmlformats.org/drawingml/2006/picture">
+                <pic:pic xmlns:pic="http://schemas.openxmlformats.org/drawingml/2006/picture">
+                  <pic:nvPicPr>
+                    <pic:cNvPr id="1" name=""/>
+                    <pic:cNvPicPr/>
+                  </pic:nvPicPr>
+                  <pic:blipFill>
+                    <a:blip r:embed="rId8"/>
+                    <a:stretch>
+                      <a:fillRect/>
+                    </a:stretch>
+                  </pic:blipFill>
+                  <pic:spPr>
+                    <a:xfrm>
+                      <a:off x="0" y="0"/>
+                      <a:ext cx="5400040" cy="452755"/>
+                    </a:xfrm>
+                    <a:prstGeom prst="rect">
+                      <a:avLst/>
+                    </a:prstGeom>
+                  </pic:spPr>
+                </pic:pic>
+              </a:graphicData>
+            </a:graphic>
+          </wp:inline>
+        </w:drawing>
+      </w:r>
+    </w:p>
+    <w:p/>
+    <w:p>
+      <w:pPr>
+        <w:rPr>
+          <w:b/>
+          <w:bCs/>
+          <w:sz w:val="28"/>
+          <w:szCs w:val="28"/>
+        </w:rPr>
+      </w:pPr>
+      <w:r>
+        <w:rPr>
+          <w:b/>
+          <w:bCs/>
+          <w:noProof/>
+          <w:sz w:val="28"/>
+          <w:szCs w:val="28"/>
+        </w:rPr>
+        <w:drawing>
+          <wp:anchor distT="0" distB="0" distL="114300" distR="114300" simplePos="0" relativeHeight="251659264" behindDoc="0" locked="0" layoutInCell="1" allowOverlap="1" wp14:anchorId="41E9620A" wp14:editId="66DA2641">
+            <wp:simplePos x="0" y="0"/>
+            <wp:positionH relativeFrom="column">
+              <wp:posOffset>4386</wp:posOffset>
+            </wp:positionH>
+            <wp:positionV relativeFrom="paragraph">
+              <wp:posOffset>-2215</wp:posOffset>
+            </wp:positionV>
+            <wp:extent cx="2399748" cy="3124200"/>
+            <wp:effectExtent l="0" t="0" r="635" b="0"/>
+            <wp:wrapSquare wrapText="bothSides"/>
+            <wp:docPr id="5" name="Imagem 5" descr="Interface gráfica do usuário&#10;&#10;Descrição gerada automaticamente com confiança média"/>
+            <wp:cNvGraphicFramePr>
+              <a:graphicFrameLocks xmlns:a="http://schemas.openxmlformats.org/drawingml/2006/main" noChangeAspect="1"/>
+            </wp:cNvGraphicFramePr>
+            <a:graphic xmlns:a="http://schemas.openxmlformats.org/drawingml/2006/main">
+              <a:graphicData uri="http://schemas.openxmlformats.org/drawingml/2006/picture">
+                <pic:pic xmlns:pic="http://schemas.openxmlformats.org/drawingml/2006/picture">
+                  <pic:nvPicPr>
+                    <pic:cNvPr id="5" name="Imagem 5" descr="Interface gráfica do usuário&#10;&#10;Descrição gerada automaticamente com confiança média"/>
+                    <pic:cNvPicPr/>
+                  </pic:nvPicPr>
+                  <pic:blipFill>
+                    <a:blip r:embed="rId9">
+                      <a:extLst>
+                        <a:ext uri="{28A0092B-C50C-407E-A947-70E740481C1C}">
+                          <a14:useLocalDpi xmlns:a14="http://schemas.microsoft.com/office/drawing/2010/main" val="0"/>
+                        </a:ext>
+                      </a:extLst>
+                    </a:blip>
+                    <a:stretch>
+                      <a:fillRect/>
+                    </a:stretch>
+                  </pic:blipFill>
+                  <pic:spPr>
+                    <a:xfrm>
+                      <a:off x="0" y="0"/>
+                      <a:ext cx="2399748" cy="3124200"/>
+                    </a:xfrm>
+                    <a:prstGeom prst="rect">
+                      <a:avLst/>
+                    </a:prstGeom>
+                  </pic:spPr>
+                </pic:pic>
+              </a:graphicData>
+            </a:graphic>
+          </wp:anchor>
+        </w:drawing>
+      </w:r>
+      <w:r>
+        <w:rPr>
+          <w:b/>
+          <w:bCs/>
+          <w:sz w:val="28"/>
+          <w:szCs w:val="28"/>
+        </w:rPr>
+        <w:t>Aritméticos</w:t>
+      </w:r>
+      <w:r>
+        <w:rPr>
+          <w:b/>
+          <w:bCs/>
+          <w:sz w:val="28"/>
+          <w:szCs w:val="28"/>
+        </w:rPr>
+        <w:t xml:space="preserve"> e de atrbuição</w:t>
+      </w:r>
+      <w:r>
+        <w:rPr>
+          <w:b/>
+          <w:bCs/>
+          <w:sz w:val="28"/>
+          <w:szCs w:val="28"/>
+        </w:rPr>
+        <w:t>:</w:t>
+      </w:r>
+    </w:p>
+    <w:p>
+      <w:pPr>
+        <w:pStyle w:val="PargrafodaLista"/>
+        <w:numPr>
+          <w:ilvl w:val="0"/>
+          <w:numId w:val="1"/>
+        </w:numPr>
+      </w:pPr>
+      <w:r>
+        <w:rPr>
+          <w:noProof/>
+        </w:rPr>
+        <w:drawing>
+          <wp:anchor distT="0" distB="0" distL="114300" distR="114300" simplePos="0" relativeHeight="251660288" behindDoc="0" locked="0" layoutInCell="1" allowOverlap="1" wp14:anchorId="0C5405F3" wp14:editId="367DA32A">
+            <wp:simplePos x="0" y="0"/>
+            <wp:positionH relativeFrom="margin">
+              <wp:align>right</wp:align>
+            </wp:positionH>
+            <wp:positionV relativeFrom="paragraph">
+              <wp:posOffset>12286</wp:posOffset>
+            </wp:positionV>
+            <wp:extent cx="1435395" cy="2220167"/>
+            <wp:effectExtent l="0" t="0" r="0" b="8890"/>
+            <wp:wrapSquare wrapText="bothSides"/>
+            <wp:docPr id="7" name="Imagem 7" descr="Tela de telefone celular com letras&#10;&#10;Descrição gerada automaticamente com confiança média"/>
+            <wp:cNvGraphicFramePr>
+              <a:graphicFrameLocks xmlns:a="http://schemas.openxmlformats.org/drawingml/2006/main" noChangeAspect="1"/>
+            </wp:cNvGraphicFramePr>
+            <a:graphic xmlns:a="http://schemas.openxmlformats.org/drawingml/2006/main">
+              <a:graphicData uri="http://schemas.openxmlformats.org/drawingml/2006/picture">
+                <pic:pic xmlns:pic="http://schemas.openxmlformats.org/drawingml/2006/picture">
+                  <pic:nvPicPr>
+                    <pic:cNvPr id="7" name="Imagem 7" descr="Tela de telefone celular com letras&#10;&#10;Descrição gerada automaticamente com confiança média"/>
+                    <pic:cNvPicPr/>
+                  </pic:nvPicPr>
+                  <pic:blipFill>
+                    <a:blip r:embed="rId10" cstate="print">
+                      <a:extLst>
+                        <a:ext uri="{28A0092B-C50C-407E-A947-70E740481C1C}">
+                          <a14:useLocalDpi xmlns:a14="http://schemas.microsoft.com/office/drawing/2010/main" val="0"/>
+                        </a:ext>
+                      </a:extLst>
+                    </a:blip>
+                    <a:stretch>
+                      <a:fillRect/>
+                    </a:stretch>
+                  </pic:blipFill>
+                  <pic:spPr>
+                    <a:xfrm>
+                      <a:off x="0" y="0"/>
+                      <a:ext cx="1435395" cy="2220167"/>
+                    </a:xfrm>
+                    <a:prstGeom prst="rect">
+                      <a:avLst/>
+                    </a:prstGeom>
+                  </pic:spPr>
+                </pic:pic>
+              </a:graphicData>
+            </a:graphic>
+          </wp:anchor>
+        </w:drawing>
+      </w:r>
+      <w:r>
+        <w:t>Operadores de cálculos</w:t>
+      </w:r>
+      <w:r>
+        <w:t>:</w:t>
+      </w:r>
+    </w:p>
+    <w:p>
+      <w:pPr>
+        <w:pStyle w:val="PargrafodaLista"/>
+        <w:numPr>
+          <w:ilvl w:val="0"/>
+          <w:numId w:val="1"/>
+        </w:numPr>
+      </w:pPr>
+      <w:r>
+        <w:t>% - resto da divisão</w:t>
+      </w:r>
+    </w:p>
+    <w:p>
+      <w:pPr>
+        <w:pStyle w:val="PargrafodaLista"/>
+        <w:numPr>
+          <w:ilvl w:val="0"/>
+          <w:numId w:val="1"/>
+        </w:numPr>
+      </w:pPr>
+      <w:r>
+        <w:t>** - potência</w:t>
+      </w:r>
+    </w:p>
+    <w:p>
+      <w:pPr>
+        <w:pStyle w:val="PargrafodaLista"/>
+      </w:pPr>
+    </w:p>
+    <w:p>
+      <w:pPr>
+        <w:pStyle w:val="PargrafodaLista"/>
+      </w:pPr>
+    </w:p>
+    <w:p>
+      <w:pPr>
+        <w:pStyle w:val="PargrafodaLista"/>
+      </w:pPr>
+    </w:p>
+    <w:p>
+      <w:pPr>
+        <w:pStyle w:val="PargrafodaLista"/>
+      </w:pPr>
+    </w:p>
+    <w:p>
+      <w:pPr>
+        <w:pStyle w:val="PargrafodaLista"/>
+      </w:pPr>
+    </w:p>
+    <w:p>
+      <w:pPr>
+        <w:pStyle w:val="PargrafodaLista"/>
+      </w:pPr>
+    </w:p>
+    <w:p>
+      <w:pPr>
+        <w:pStyle w:val="PargrafodaLista"/>
+      </w:pPr>
+      <w:r>
+        <w:rPr>
+          <w:noProof/>
+        </w:rPr>
+        <w:lastRenderedPageBreak/>
+        <w:drawing>
+          <wp:anchor distT="0" distB="0" distL="114300" distR="114300" simplePos="0" relativeHeight="251661312" behindDoc="0" locked="0" layoutInCell="1" allowOverlap="1" wp14:anchorId="3EFF0CFE" wp14:editId="31314243">
+            <wp:simplePos x="0" y="0"/>
+            <wp:positionH relativeFrom="column">
+              <wp:posOffset>-70618</wp:posOffset>
+            </wp:positionH>
+            <wp:positionV relativeFrom="paragraph">
+              <wp:posOffset>3810</wp:posOffset>
+            </wp:positionV>
+            <wp:extent cx="1719933" cy="2968477"/>
+            <wp:effectExtent l="0" t="0" r="0" b="3810"/>
+            <wp:wrapSquare wrapText="bothSides"/>
+            <wp:docPr id="9" name="Imagem 9"/>
+            <wp:cNvGraphicFramePr>
+              <a:graphicFrameLocks xmlns:a="http://schemas.openxmlformats.org/drawingml/2006/main" noChangeAspect="1"/>
+            </wp:cNvGraphicFramePr>
+            <a:graphic xmlns:a="http://schemas.openxmlformats.org/drawingml/2006/main">
+              <a:graphicData uri="http://schemas.openxmlformats.org/drawingml/2006/picture">
+                <pic:pic xmlns:pic="http://schemas.openxmlformats.org/drawingml/2006/picture">
+                  <pic:nvPicPr>
+                    <pic:cNvPr id="9" name="Imagem 9"/>
+                    <pic:cNvPicPr/>
+                  </pic:nvPicPr>
+                  <pic:blipFill>
+                    <a:blip r:embed="rId11">
+                      <a:extLst>
+                        <a:ext uri="{28A0092B-C50C-407E-A947-70E740481C1C}">
+                          <a14:useLocalDpi xmlns:a14="http://schemas.microsoft.com/office/drawing/2010/main" val="0"/>
+                        </a:ext>
+                      </a:extLst>
+                    </a:blip>
+                    <a:stretch>
+                      <a:fillRect/>
+                    </a:stretch>
+                  </pic:blipFill>
+                  <pic:spPr>
+                    <a:xfrm>
+                      <a:off x="0" y="0"/>
+                      <a:ext cx="1719933" cy="2968477"/>
+                    </a:xfrm>
+                    <a:prstGeom prst="rect">
+                      <a:avLst/>
+                    </a:prstGeom>
+                  </pic:spPr>
+                </pic:pic>
+              </a:graphicData>
+            </a:graphic>
+          </wp:anchor>
+        </w:drawing>
+      </w:r>
+      <w:r>
+        <w:t>muto fácil que isso – RESULTADO será booleano sempre com os relacionais</w:t>
+      </w:r>
+    </w:p>
+    <w:p>
+      <w:pPr>
+        <w:pStyle w:val="PargrafodaLista"/>
+      </w:pPr>
+    </w:p>
+    <w:p>
+      <w:pPr>
+        <w:pStyle w:val="PargrafodaLista"/>
+      </w:pPr>
+      <w:r>
+        <w:t>5 == 5 true</w:t>
+      </w:r>
+    </w:p>
+    <w:p>
+      <w:pPr>
+        <w:pStyle w:val="PargrafodaLista"/>
+      </w:pPr>
+      <w:r>
+        <w:t>5 == 4 false;</w:t>
+      </w:r>
+    </w:p>
+    <w:p>
+      <w:pPr>
+        <w:pStyle w:val="PargrafodaLista"/>
+      </w:pPr>
+    </w:p>
+    <w:p>
+      <w:pPr>
+        <w:pStyle w:val="PargrafodaLista"/>
+      </w:pPr>
+    </w:p>
+    <w:p>
+      <w:pPr>
+        <w:pStyle w:val="PargrafodaLista"/>
+      </w:pPr>
+    </w:p>
+    <w:p>
+      <w:pPr>
+        <w:pStyle w:val="PargrafodaLista"/>
+      </w:pPr>
+    </w:p>
+    <w:p>
+      <w:pPr>
+        <w:pStyle w:val="PargrafodaLista"/>
+      </w:pPr>
+    </w:p>
+    <w:p>
+      <w:pPr>
+        <w:pStyle w:val="PargrafodaLista"/>
+      </w:pPr>
+    </w:p>
+    <w:p>
+      <w:pPr>
+        <w:pStyle w:val="PargrafodaLista"/>
+      </w:pPr>
+    </w:p>
+    <w:p>
+      <w:pPr>
+        <w:pStyle w:val="PargrafodaLista"/>
+      </w:pPr>
+    </w:p>
+    <w:p>
+      <w:pPr>
+        <w:pStyle w:val="PargrafodaLista"/>
+      </w:pPr>
+    </w:p>
+    <w:p>
+      <w:pPr>
+        <w:pStyle w:val="PargrafodaLista"/>
+      </w:pPr>
+    </w:p>
+    <w:p/>
+    <w:p>
+      <w:r>
+        <w:drawing>
+          <wp:anchor distT="0" distB="0" distL="114300" distR="114300" simplePos="0" relativeHeight="251662336" behindDoc="0" locked="0" layoutInCell="1" allowOverlap="1" wp14:anchorId="696EEFEB" wp14:editId="59A55CF4">
+            <wp:simplePos x="0" y="0"/>
+            <wp:positionH relativeFrom="margin">
+              <wp:align>left</wp:align>
+            </wp:positionH>
+            <wp:positionV relativeFrom="paragraph">
+              <wp:posOffset>34866</wp:posOffset>
+            </wp:positionV>
+            <wp:extent cx="2328545" cy="2520315"/>
+            <wp:effectExtent l="0" t="0" r="0" b="0"/>
+            <wp:wrapSquare wrapText="bothSides"/>
+            <wp:docPr id="6" name="Imagem 6" descr="Tela de celular com mensagem de texto&#10;&#10;Descrição gerada automaticamente"/>
+            <wp:cNvGraphicFramePr>
+              <a:graphicFrameLocks xmlns:a="http://schemas.openxmlformats.org/drawingml/2006/main" noChangeAspect="1"/>
+            </wp:cNvGraphicFramePr>
+            <a:graphic xmlns:a="http://schemas.openxmlformats.org/drawingml/2006/main">
+              <a:graphicData uri="http://schemas.openxmlformats.org/drawingml/2006/picture">
+                <pic:pic xmlns:pic="http://schemas.openxmlformats.org/drawingml/2006/picture">
+                  <pic:nvPicPr>
+                    <pic:cNvPr id="6" name="Imagem 6" descr="Tela de celular com mensagem de texto&#10;&#10;Descrição gerada automaticamente"/>
+                    <pic:cNvPicPr/>
+                  </pic:nvPicPr>
+                  <pic:blipFill>
+                    <a:blip r:embed="rId12">
+                      <a:extLst>
+                        <a:ext uri="{28A0092B-C50C-407E-A947-70E740481C1C}">
+                          <a14:useLocalDpi xmlns:a14="http://schemas.microsoft.com/office/drawing/2010/main" val="0"/>
+                        </a:ext>
+                      </a:extLst>
+                    </a:blip>
+                    <a:stretch>
+                      <a:fillRect/>
+                    </a:stretch>
+                  </pic:blipFill>
+                  <pic:spPr>
+                    <a:xfrm>
+                      <a:off x="0" y="0"/>
+                      <a:ext cx="2328545" cy="2520315"/>
+                    </a:xfrm>
+                    <a:prstGeom prst="rect">
+                      <a:avLst/>
+                    </a:prstGeom>
+                  </pic:spPr>
+                </pic:pic>
+              </a:graphicData>
+            </a:graphic>
+            <wp14:sizeRelH relativeFrom="margin">
+              <wp14:pctWidth>0</wp14:pctWidth>
+            </wp14:sizeRelH>
+            <wp14:sizeRelV relativeFrom="margin">
+              <wp14:pctHeight>0</wp14:pctHeight>
+            </wp14:sizeRelV>
+          </wp:anchor>
+        </w:drawing>
+      </w:r>
+      <w:r>
+        <w:t>=== vai verificar se os valores são do mesmo tipo, nesse caso ficaria</w:t>
+      </w:r>
+    </w:p>
+    <w:p/>
+    <w:p>
+      <w:r>
+        <w:t xml:space="preserve">Numero inteiro === string? </w:t>
+      </w:r>
+      <w:r>
+        <w:t>F</w:t>
+      </w:r>
+      <w:r>
+        <w:t>alse</w:t>
+      </w:r>
+    </w:p>
+    <w:p/>
+    <w:p/>
+    <w:p/>
+    <w:p/>
+    <w:p/>
+    <w:p/>
+    <w:p>
+      <w:r>
+        <w:t>A ORDEM DE VERIFICAÇÃO DOS OPERADORES SERÁ SEMPRE EM:</w:t>
+      </w:r>
+    </w:p>
+    <w:p>
+      <w:r>
+        <w:t xml:space="preserve">1º </w:t>
+      </w:r>
+      <w:r>
+        <w:t xml:space="preserve">- </w:t>
+      </w:r>
+      <w:r>
+        <w:t>aritméticos</w:t>
+      </w:r>
+      <w:r>
+        <w:t>;</w:t>
+      </w:r>
+    </w:p>
+    <w:p>
+      <w:r>
+        <w:t>2º - relacionais;</w:t>
+      </w:r>
+    </w:p>
+    <w:p>
+      <w:r>
+        <w:t>3º - lógicos;</w:t>
+      </w:r>
+    </w:p>
+    <w:p>
+      <w:r>
+        <w:tab/>
+        <w:t>1 – Não (!)</w:t>
+      </w:r>
+    </w:p>
+    <w:p>
+      <w:r>
+        <w:tab/>
+        <w:t>2 – E (&amp;&amp;)</w:t>
+      </w:r>
+    </w:p>
+    <w:p>
+      <w:r>
+        <w:tab/>
+        <w:t>3 – Ou (||)</w:t>
+      </w:r>
+    </w:p>
     <w:sectPr>
       <w:pgSz w:w="11906" w:h="16838"/>
       <w:pgMar w:top="1417" w:right="1701" w:bottom="1417" w:left="1701" w:header="708" w:footer="708" w:gutter="0"/>
@@ -309,6 +1213,127 @@
     </w:sectPr>
   </w:body>
 </w:document>
+</file>
+
+<file path=word/numbering.xml><?xml version="1.0" encoding="utf-8"?>
+<w:numbering xmlns:wpc="http://schemas.microsoft.com/office/word/2010/wordprocessingCanvas" xmlns:cx="http://schemas.microsoft.com/office/drawing/2014/chartex" xmlns:cx1="http://schemas.microsoft.com/office/drawing/2015/9/8/chartex" xmlns:cx2="http://schemas.microsoft.com/office/drawing/2015/10/21/chartex" xmlns:cx3="http://schemas.microsoft.com/office/drawing/2016/5/9/chartex" xmlns:cx4="http://schemas.microsoft.com/office/drawing/2016/5/10/chartex" xmlns:cx5="http://schemas.microsoft.com/office/drawing/2016/5/11/chartex" xmlns:cx6="http://schemas.microsoft.com/office/drawing/2016/5/12/chartex" xmlns:cx7="http://schemas.microsoft.com/office/drawing/2016/5/13/chartex" xmlns:cx8="http://schemas.microsoft.com/office/drawing/2016/5/14/chartex" xmlns:mc="http://schemas.openxmlformats.org/markup-compatibility/2006" xmlns:aink="http://schemas.microsoft.com/office/drawing/2016/ink" xmlns:am3d="http://schemas.microsoft.com/office/drawing/2017/model3d" xmlns:o="urn:schemas-microsoft-com:office:office" xmlns:oel="http://schemas.microsoft.com/office/2019/extlst" xmlns:r="http://schemas.openxmlformats.org/officeDocument/2006/relationships" xmlns:m="http://schemas.openxmlformats.org/officeDocument/2006/math" xmlns:v="urn:schemas-microsoft-com:vml" xmlns:wp14="http://schemas.microsoft.com/office/word/2010/wordprocessingDrawing" xmlns:wp="http://schemas.openxmlformats.org/drawingml/2006/wordprocessingDrawing" xmlns:w10="urn:schemas-microsoft-com:office:word" xmlns:w="http://schemas.openxmlformats.org/wordprocessingml/2006/main" xmlns:w14="http://schemas.microsoft.com/office/word/2010/wordml" xmlns:w15="http://schemas.microsoft.com/office/word/2012/wordml" xmlns:w16cex="http://schemas.microsoft.com/office/word/2018/wordml/cex" xmlns:w16cid="http://schemas.microsoft.com/office/word/2016/wordml/cid" xmlns:w16="http://schemas.microsoft.com/office/word/2018/wordml" xmlns:w16sdtdh="http://schemas.microsoft.com/office/word/2020/wordml/sdtdatahash" xmlns:w16se="http://schemas.microsoft.com/office/word/2015/wordml/symex" xmlns:wpg="http://schemas.microsoft.com/office/word/2010/wordprocessingGroup" xmlns:wpi="http://schemas.microsoft.com/office/word/2010/wordprocessingInk" xmlns:wne="http://schemas.microsoft.com/office/word/2006/wordml" xmlns:wps="http://schemas.microsoft.com/office/word/2010/wordprocessingShape" mc:Ignorable="w14 w15 w16se w16cid w16 w16cex w16sdtdh wp14">
+  <w:abstractNum w:abstractNumId="0" w15:restartNumberingAfterBreak="0">
+    <w:nsid w:val="20AE7155"/>
+    <w:multiLevelType w:val="hybridMultilevel"/>
+    <w:tmpl w:val="14F8C5BC"/>
+    <w:lvl w:ilvl="0" w:tplc="04160001">
+      <w:start w:val="1"/>
+      <w:numFmt w:val="bullet"/>
+      <w:lvlText w:val=""/>
+      <w:lvlJc w:val="left"/>
+      <w:pPr>
+        <w:ind w:left="720" w:hanging="360"/>
+      </w:pPr>
+      <w:rPr>
+        <w:rFonts w:ascii="Symbol" w:hAnsi="Symbol" w:hint="default"/>
+      </w:rPr>
+    </w:lvl>
+    <w:lvl w:ilvl="1" w:tplc="04160003" w:tentative="1">
+      <w:start w:val="1"/>
+      <w:numFmt w:val="bullet"/>
+      <w:lvlText w:val="o"/>
+      <w:lvlJc w:val="left"/>
+      <w:pPr>
+        <w:ind w:left="1440" w:hanging="360"/>
+      </w:pPr>
+      <w:rPr>
+        <w:rFonts w:ascii="Courier New" w:hAnsi="Courier New" w:cs="Courier New" w:hint="default"/>
+      </w:rPr>
+    </w:lvl>
+    <w:lvl w:ilvl="2" w:tplc="04160005" w:tentative="1">
+      <w:start w:val="1"/>
+      <w:numFmt w:val="bullet"/>
+      <w:lvlText w:val=""/>
+      <w:lvlJc w:val="left"/>
+      <w:pPr>
+        <w:ind w:left="2160" w:hanging="360"/>
+      </w:pPr>
+      <w:rPr>
+        <w:rFonts w:ascii="Wingdings" w:hAnsi="Wingdings" w:hint="default"/>
+      </w:rPr>
+    </w:lvl>
+    <w:lvl w:ilvl="3" w:tplc="04160001" w:tentative="1">
+      <w:start w:val="1"/>
+      <w:numFmt w:val="bullet"/>
+      <w:lvlText w:val=""/>
+      <w:lvlJc w:val="left"/>
+      <w:pPr>
+        <w:ind w:left="2880" w:hanging="360"/>
+      </w:pPr>
+      <w:rPr>
+        <w:rFonts w:ascii="Symbol" w:hAnsi="Symbol" w:hint="default"/>
+      </w:rPr>
+    </w:lvl>
+    <w:lvl w:ilvl="4" w:tplc="04160003" w:tentative="1">
+      <w:start w:val="1"/>
+      <w:numFmt w:val="bullet"/>
+      <w:lvlText w:val="o"/>
+      <w:lvlJc w:val="left"/>
+      <w:pPr>
+        <w:ind w:left="3600" w:hanging="360"/>
+      </w:pPr>
+      <w:rPr>
+        <w:rFonts w:ascii="Courier New" w:hAnsi="Courier New" w:cs="Courier New" w:hint="default"/>
+      </w:rPr>
+    </w:lvl>
+    <w:lvl w:ilvl="5" w:tplc="04160005" w:tentative="1">
+      <w:start w:val="1"/>
+      <w:numFmt w:val="bullet"/>
+      <w:lvlText w:val=""/>
+      <w:lvlJc w:val="left"/>
+      <w:pPr>
+        <w:ind w:left="4320" w:hanging="360"/>
+      </w:pPr>
+      <w:rPr>
+        <w:rFonts w:ascii="Wingdings" w:hAnsi="Wingdings" w:hint="default"/>
+      </w:rPr>
+    </w:lvl>
+    <w:lvl w:ilvl="6" w:tplc="04160001" w:tentative="1">
+      <w:start w:val="1"/>
+      <w:numFmt w:val="bullet"/>
+      <w:lvlText w:val=""/>
+      <w:lvlJc w:val="left"/>
+      <w:pPr>
+        <w:ind w:left="5040" w:hanging="360"/>
+      </w:pPr>
+      <w:rPr>
+        <w:rFonts w:ascii="Symbol" w:hAnsi="Symbol" w:hint="default"/>
+      </w:rPr>
+    </w:lvl>
+    <w:lvl w:ilvl="7" w:tplc="04160003" w:tentative="1">
+      <w:start w:val="1"/>
+      <w:numFmt w:val="bullet"/>
+      <w:lvlText w:val="o"/>
+      <w:lvlJc w:val="left"/>
+      <w:pPr>
+        <w:ind w:left="5760" w:hanging="360"/>
+      </w:pPr>
+      <w:rPr>
+        <w:rFonts w:ascii="Courier New" w:hAnsi="Courier New" w:cs="Courier New" w:hint="default"/>
+      </w:rPr>
+    </w:lvl>
+    <w:lvl w:ilvl="8" w:tplc="04160005" w:tentative="1">
+      <w:start w:val="1"/>
+      <w:numFmt w:val="bullet"/>
+      <w:lvlText w:val=""/>
+      <w:lvlJc w:val="left"/>
+      <w:pPr>
+        <w:ind w:left="6480" w:hanging="360"/>
+      </w:pPr>
+      <w:rPr>
+        <w:rFonts w:ascii="Wingdings" w:hAnsi="Wingdings" w:hint="default"/>
+      </w:rPr>
+    </w:lvl>
+  </w:abstractNum>
+  <w:num w:numId="1" w16cid:durableId="1771850430">
+    <w:abstractNumId w:val="0"/>
+  </w:num>
+</w:numbering>
 </file>
 
 <file path=word/styles.xml><?xml version="1.0" encoding="utf-8"?>
@@ -737,6 +1762,17 @@
     <w:semiHidden/>
     <w:unhideWhenUsed/>
   </w:style>
+  <w:style w:type="paragraph" w:styleId="PargrafodaLista">
+    <w:name w:val="List Paragraph"/>
+    <w:basedOn w:val="Normal"/>
+    <w:uiPriority w:val="34"/>
+    <w:qFormat/>
+    <w:rsid w:val="007A720E"/>
+    <w:pPr>
+      <w:ind w:left="720"/>
+      <w:contextualSpacing/>
+    </w:pPr>
+  </w:style>
 </w:styles>
 </file>
 

</xml_diff>

<commit_message>
Conclusão de 2 exercícios!
Exercício de mudar página de acordo com a hora do dia e exercício de verificar a idade do usuário.
</commit_message>
<xml_diff>
--- a/anotacoes.docx
+++ b/anotacoes.docx
@@ -142,7 +142,39 @@
           <w:sz w:val="28"/>
           <w:szCs w:val="28"/>
         </w:rPr>
-        <w:t xml:space="preserve">- No javascript modeno podemos utilizar a palavra </w:t>
+        <w:t xml:space="preserve">- No </w:t>
+      </w:r>
+      <w:proofErr w:type="spellStart"/>
+      <w:r>
+        <w:rPr>
+          <w:sz w:val="28"/>
+          <w:szCs w:val="28"/>
+        </w:rPr>
+        <w:t>javascript</w:t>
+      </w:r>
+      <w:proofErr w:type="spellEnd"/>
+      <w:r>
+        <w:rPr>
+          <w:sz w:val="28"/>
+          <w:szCs w:val="28"/>
+        </w:rPr>
+        <w:t xml:space="preserve"> </w:t>
+      </w:r>
+      <w:proofErr w:type="spellStart"/>
+      <w:r>
+        <w:rPr>
+          <w:sz w:val="28"/>
+          <w:szCs w:val="28"/>
+        </w:rPr>
+        <w:t>modeno</w:t>
+      </w:r>
+      <w:proofErr w:type="spellEnd"/>
+      <w:r>
+        <w:rPr>
+          <w:sz w:val="28"/>
+          <w:szCs w:val="28"/>
+        </w:rPr>
+        <w:t xml:space="preserve"> podemos utilizar a palavra </w:t>
       </w:r>
       <w:r>
         <w:rPr>
@@ -159,6 +191,7 @@
         </w:rPr>
         <w:t xml:space="preserve"> e </w:t>
       </w:r>
+      <w:proofErr w:type="spellStart"/>
       <w:r>
         <w:rPr>
           <w:sz w:val="28"/>
@@ -167,12 +200,29 @@
         </w:rPr>
         <w:t>let</w:t>
       </w:r>
-      <w:r>
-        <w:rPr>
-          <w:sz w:val="28"/>
-          <w:szCs w:val="28"/>
-        </w:rPr>
-        <w:t xml:space="preserve"> para se referir à variáveis.</w:t>
+      <w:proofErr w:type="spellEnd"/>
+      <w:r>
+        <w:rPr>
+          <w:sz w:val="28"/>
+          <w:szCs w:val="28"/>
+        </w:rPr>
+        <w:t xml:space="preserve"> para se referir </w:t>
+      </w:r>
+      <w:proofErr w:type="gramStart"/>
+      <w:r>
+        <w:rPr>
+          <w:sz w:val="28"/>
+          <w:szCs w:val="28"/>
+        </w:rPr>
+        <w:t>à</w:t>
+      </w:r>
+      <w:proofErr w:type="gramEnd"/>
+      <w:r>
+        <w:rPr>
+          <w:sz w:val="28"/>
+          <w:szCs w:val="28"/>
+        </w:rPr>
+        <w:t xml:space="preserve"> variáveis.</w:t>
       </w:r>
     </w:p>
     <w:p/>
@@ -262,8 +312,21 @@
       </w:r>
     </w:p>
     <w:p>
-      <w:r>
-        <w:t>typeof (variavel) – Esse comando irá retornar o tipo de variável que é.</w:t>
+      <w:proofErr w:type="spellStart"/>
+      <w:r>
+        <w:t>typeof</w:t>
+      </w:r>
+      <w:proofErr w:type="spellEnd"/>
+      <w:r>
+        <w:t xml:space="preserve"> (</w:t>
+      </w:r>
+      <w:proofErr w:type="spellStart"/>
+      <w:r>
+        <w:t>variavel</w:t>
+      </w:r>
+      <w:proofErr w:type="spellEnd"/>
+      <w:r>
+        <w:t>) – Esse comando irá retornar o tipo de variável que é.</w:t>
       </w:r>
     </w:p>
     <w:p/>
@@ -281,23 +344,59 @@
     <w:p/>
     <w:p>
       <w:r>
-        <w:t>Converter para inteiro e float e string:</w:t>
-      </w:r>
-    </w:p>
-    <w:p>
-      <w:r>
-        <w:t>Number.parseInt(n)</w:t>
-      </w:r>
-    </w:p>
-    <w:p>
-      <w:r>
-        <w:t>Number.parseFloat(n)</w:t>
-      </w:r>
-    </w:p>
-    <w:p>
+        <w:t xml:space="preserve">Converter para inteiro e </w:t>
+      </w:r>
+      <w:proofErr w:type="spellStart"/>
+      <w:r>
+        <w:t>float</w:t>
+      </w:r>
+      <w:proofErr w:type="spellEnd"/>
+      <w:r>
+        <w:t xml:space="preserve"> e </w:t>
+      </w:r>
+      <w:proofErr w:type="spellStart"/>
+      <w:r>
+        <w:t>string</w:t>
+      </w:r>
+      <w:proofErr w:type="spellEnd"/>
+      <w:r>
+        <w:t>:</w:t>
+      </w:r>
+    </w:p>
+    <w:p>
+      <w:proofErr w:type="spellStart"/>
+      <w:r>
+        <w:t>Number.parseInt</w:t>
+      </w:r>
+      <w:proofErr w:type="spellEnd"/>
+      <w:r>
+        <w:t>(n)</w:t>
+      </w:r>
+    </w:p>
+    <w:p>
+      <w:proofErr w:type="spellStart"/>
+      <w:r>
+        <w:t>Number.parseFloat</w:t>
+      </w:r>
+      <w:proofErr w:type="spellEnd"/>
+      <w:r>
+        <w:t>(n)</w:t>
+      </w:r>
+    </w:p>
+    <w:p>
+      <w:proofErr w:type="spellStart"/>
+      <w:proofErr w:type="gramStart"/>
       <w:r>
         <w:lastRenderedPageBreak/>
-        <w:t>String(s</w:t>
+        <w:t>String</w:t>
+      </w:r>
+      <w:proofErr w:type="spellEnd"/>
+      <w:r>
+        <w:t>(</w:t>
+      </w:r>
+      <w:proofErr w:type="gramEnd"/>
+      <w:r>
+        <w:t>s</w:t>
       </w:r>
     </w:p>
     <w:p>
@@ -385,7 +484,15 @@
     <w:p/>
     <w:p>
       <w:r>
-        <w:t>Formatar valores de dinheiro (para cada lugar basta mudar pt-BR e o BRL).</w:t>
+        <w:t xml:space="preserve">Formatar valores de dinheiro (para cada lugar basta mudar </w:t>
+      </w:r>
+      <w:proofErr w:type="spellStart"/>
+      <w:r>
+        <w:t>pt</w:t>
+      </w:r>
+      <w:proofErr w:type="spellEnd"/>
+      <w:r>
+        <w:t>-BR e o BRL).</w:t>
       </w:r>
     </w:p>
     <w:p>
@@ -400,6 +507,8 @@
           <w:lang w:eastAsia="pt-BR"/>
         </w:rPr>
       </w:pPr>
+      <w:proofErr w:type="spellStart"/>
+      <w:proofErr w:type="gramStart"/>
       <w:r>
         <w:rPr>
           <w:rFonts w:ascii="Consolas" w:eastAsia="Times New Roman" w:hAnsi="Consolas" w:cs="Times New Roman"/>
@@ -430,6 +539,8 @@
         </w:rPr>
         <w:t>write</w:t>
       </w:r>
+      <w:proofErr w:type="spellEnd"/>
+      <w:proofErr w:type="gramEnd"/>
       <w:r>
         <w:rPr>
           <w:rFonts w:ascii="Consolas" w:eastAsia="Times New Roman" w:hAnsi="Consolas" w:cs="Times New Roman"/>
@@ -460,6 +571,7 @@
         </w:rPr>
         <w:t>${</w:t>
       </w:r>
+      <w:proofErr w:type="spellStart"/>
       <w:r>
         <w:rPr>
           <w:rFonts w:ascii="Consolas" w:eastAsia="Times New Roman" w:hAnsi="Consolas" w:cs="Times New Roman"/>
@@ -490,6 +602,7 @@
         </w:rPr>
         <w:t>toLocaleString</w:t>
       </w:r>
+      <w:proofErr w:type="spellEnd"/>
       <w:r>
         <w:rPr>
           <w:rFonts w:ascii="Consolas" w:eastAsia="Times New Roman" w:hAnsi="Consolas" w:cs="Times New Roman"/>
@@ -500,6 +613,7 @@
         </w:rPr>
         <w:t>('</w:t>
       </w:r>
+      <w:proofErr w:type="spellStart"/>
       <w:r>
         <w:rPr>
           <w:rFonts w:ascii="Consolas" w:eastAsia="Times New Roman" w:hAnsi="Consolas" w:cs="Times New Roman"/>
@@ -508,7 +622,18 @@
           <w:szCs w:val="21"/>
           <w:lang w:eastAsia="pt-BR"/>
         </w:rPr>
-        <w:t>pt-BR</w:t>
+        <w:t>pt</w:t>
+      </w:r>
+      <w:proofErr w:type="spellEnd"/>
+      <w:r>
+        <w:rPr>
+          <w:rFonts w:ascii="Consolas" w:eastAsia="Times New Roman" w:hAnsi="Consolas" w:cs="Times New Roman"/>
+          <w:color w:val="C3E88D"/>
+          <w:sz w:val="21"/>
+          <w:szCs w:val="21"/>
+          <w:lang w:eastAsia="pt-BR"/>
+        </w:rPr>
+        <w:t>-BR</w:t>
       </w:r>
       <w:r>
         <w:rPr>
@@ -530,15 +655,27 @@
         </w:rPr>
         <w:t xml:space="preserve"> , {</w:t>
       </w:r>
-      <w:r>
-        <w:rPr>
-          <w:rFonts w:ascii="Consolas" w:eastAsia="Times New Roman" w:hAnsi="Consolas" w:cs="Times New Roman"/>
-          <w:color w:val="BFC7D5"/>
-          <w:sz w:val="21"/>
-          <w:szCs w:val="21"/>
-          <w:lang w:eastAsia="pt-BR"/>
-        </w:rPr>
-        <w:t>style:</w:t>
+      <w:proofErr w:type="spellStart"/>
+      <w:r>
+        <w:rPr>
+          <w:rFonts w:ascii="Consolas" w:eastAsia="Times New Roman" w:hAnsi="Consolas" w:cs="Times New Roman"/>
+          <w:color w:val="BFC7D5"/>
+          <w:sz w:val="21"/>
+          <w:szCs w:val="21"/>
+          <w:lang w:eastAsia="pt-BR"/>
+        </w:rPr>
+        <w:t>style</w:t>
+      </w:r>
+      <w:proofErr w:type="spellEnd"/>
+      <w:r>
+        <w:rPr>
+          <w:rFonts w:ascii="Consolas" w:eastAsia="Times New Roman" w:hAnsi="Consolas" w:cs="Times New Roman"/>
+          <w:color w:val="BFC7D5"/>
+          <w:sz w:val="21"/>
+          <w:szCs w:val="21"/>
+          <w:lang w:eastAsia="pt-BR"/>
+        </w:rPr>
+        <w:t>:</w:t>
       </w:r>
       <w:r>
         <w:rPr>
@@ -560,6 +697,7 @@
         </w:rPr>
         <w:t>'</w:t>
       </w:r>
+      <w:proofErr w:type="spellStart"/>
       <w:r>
         <w:rPr>
           <w:rFonts w:ascii="Consolas" w:eastAsia="Times New Roman" w:hAnsi="Consolas" w:cs="Times New Roman"/>
@@ -570,6 +708,7 @@
         </w:rPr>
         <w:t>currency</w:t>
       </w:r>
+      <w:proofErr w:type="spellEnd"/>
       <w:r>
         <w:rPr>
           <w:rFonts w:ascii="Consolas" w:eastAsia="Times New Roman" w:hAnsi="Consolas" w:cs="Times New Roman"/>
@@ -590,15 +729,27 @@
         </w:rPr>
         <w:t xml:space="preserve"> , </w:t>
       </w:r>
-      <w:r>
-        <w:rPr>
-          <w:rFonts w:ascii="Consolas" w:eastAsia="Times New Roman" w:hAnsi="Consolas" w:cs="Times New Roman"/>
-          <w:color w:val="BFC7D5"/>
-          <w:sz w:val="21"/>
-          <w:szCs w:val="21"/>
-          <w:lang w:eastAsia="pt-BR"/>
-        </w:rPr>
-        <w:t>currency:</w:t>
+      <w:proofErr w:type="spellStart"/>
+      <w:r>
+        <w:rPr>
+          <w:rFonts w:ascii="Consolas" w:eastAsia="Times New Roman" w:hAnsi="Consolas" w:cs="Times New Roman"/>
+          <w:color w:val="BFC7D5"/>
+          <w:sz w:val="21"/>
+          <w:szCs w:val="21"/>
+          <w:lang w:eastAsia="pt-BR"/>
+        </w:rPr>
+        <w:t>currency</w:t>
+      </w:r>
+      <w:proofErr w:type="spellEnd"/>
+      <w:r>
+        <w:rPr>
+          <w:rFonts w:ascii="Consolas" w:eastAsia="Times New Roman" w:hAnsi="Consolas" w:cs="Times New Roman"/>
+          <w:color w:val="BFC7D5"/>
+          <w:sz w:val="21"/>
+          <w:szCs w:val="21"/>
+          <w:lang w:eastAsia="pt-BR"/>
+        </w:rPr>
+        <w:t>:</w:t>
       </w:r>
       <w:r>
         <w:rPr>
@@ -808,8 +959,19 @@
           <w:sz w:val="28"/>
           <w:szCs w:val="28"/>
         </w:rPr>
-        <w:t xml:space="preserve"> e de atrbuição</w:t>
-      </w:r>
+        <w:t xml:space="preserve"> e de </w:t>
+      </w:r>
+      <w:proofErr w:type="spellStart"/>
+      <w:r>
+        <w:rPr>
+          <w:b/>
+          <w:bCs/>
+          <w:sz w:val="28"/>
+          <w:szCs w:val="28"/>
+        </w:rPr>
+        <w:t>atrbuição</w:t>
+      </w:r>
+      <w:proofErr w:type="spellEnd"/>
       <w:r>
         <w:rPr>
           <w:b/>
@@ -1016,8 +1178,13 @@
         <w:pStyle w:val="PargrafodaLista"/>
       </w:pPr>
       <w:r>
-        <w:t>5 == 5 true</w:t>
-      </w:r>
+        <w:t xml:space="preserve">5 == 5 </w:t>
+      </w:r>
+      <w:proofErr w:type="spellStart"/>
+      <w:r>
+        <w:t>true</w:t>
+      </w:r>
+      <w:proofErr w:type="spellEnd"/>
     </w:p>
     <w:p>
       <w:pPr>
@@ -1145,8 +1312,23 @@
     </w:p>
     <w:p/>
     <w:p>
-      <w:r>
-        <w:t xml:space="preserve">Numero inteiro === string? </w:t>
+      <w:proofErr w:type="spellStart"/>
+      <w:proofErr w:type="gramStart"/>
+      <w:r>
+        <w:t>Numero</w:t>
+      </w:r>
+      <w:proofErr w:type="spellEnd"/>
+      <w:proofErr w:type="gramEnd"/>
+      <w:r>
+        <w:t xml:space="preserve"> inteiro === </w:t>
+      </w:r>
+      <w:proofErr w:type="spellStart"/>
+      <w:r>
+        <w:t>string</w:t>
+      </w:r>
+      <w:proofErr w:type="spellEnd"/>
+      <w:r>
+        <w:t xml:space="preserve">? </w:t>
       </w:r>
       <w:r>
         <w:t>F</w:t>
@@ -1344,8 +1526,21 @@
       </w:r>
     </w:p>
     <w:p>
-      <w:r>
-        <w:t>TESTE ? TRUE : FALSE</w:t>
+      <w:proofErr w:type="gramStart"/>
+      <w:r>
+        <w:t>TESTE ?</w:t>
+      </w:r>
+      <w:proofErr w:type="gramEnd"/>
+      <w:r>
+        <w:t xml:space="preserve"> </w:t>
+      </w:r>
+      <w:proofErr w:type="gramStart"/>
+      <w:r>
+        <w:t>TRUE :</w:t>
+      </w:r>
+      <w:proofErr w:type="gramEnd"/>
+      <w:r>
+        <w:t xml:space="preserve"> FALSE</w:t>
       </w:r>
     </w:p>
     <w:p>
@@ -1355,7 +1550,23 @@
     </w:p>
     <w:p>
       <w:r>
-        <w:t>Quase um if else.</w:t>
+        <w:t xml:space="preserve">Quase um </w:t>
+      </w:r>
+      <w:proofErr w:type="spellStart"/>
+      <w:r>
+        <w:t>if</w:t>
+      </w:r>
+      <w:proofErr w:type="spellEnd"/>
+      <w:r>
+        <w:t xml:space="preserve"> </w:t>
+      </w:r>
+      <w:proofErr w:type="spellStart"/>
+      <w:r>
+        <w:t>else</w:t>
+      </w:r>
+      <w:proofErr w:type="spellEnd"/>
+      <w:r>
+        <w:t>.</w:t>
       </w:r>
     </w:p>
     <w:p/>
@@ -1390,7 +1601,39 @@
           <w:sz w:val="24"/>
           <w:szCs w:val="24"/>
         </w:rPr>
-        <w:t>Definição de DOM, Document Object Model:</w:t>
+        <w:t xml:space="preserve">Definição de DOM, </w:t>
+      </w:r>
+      <w:proofErr w:type="spellStart"/>
+      <w:r>
+        <w:rPr>
+          <w:sz w:val="24"/>
+          <w:szCs w:val="24"/>
+        </w:rPr>
+        <w:t>Document</w:t>
+      </w:r>
+      <w:proofErr w:type="spellEnd"/>
+      <w:r>
+        <w:rPr>
+          <w:sz w:val="24"/>
+          <w:szCs w:val="24"/>
+        </w:rPr>
+        <w:t xml:space="preserve"> </w:t>
+      </w:r>
+      <w:proofErr w:type="spellStart"/>
+      <w:r>
+        <w:rPr>
+          <w:sz w:val="24"/>
+          <w:szCs w:val="24"/>
+        </w:rPr>
+        <w:t>Object</w:t>
+      </w:r>
+      <w:proofErr w:type="spellEnd"/>
+      <w:r>
+        <w:rPr>
+          <w:sz w:val="24"/>
+          <w:szCs w:val="24"/>
+        </w:rPr>
+        <w:t xml:space="preserve"> Model:</w:t>
       </w:r>
     </w:p>
     <w:p>
@@ -1637,12 +1880,805 @@
         <w:rPr>
           <w:b/>
           <w:bCs/>
+          <w:noProof/>
           <w:sz w:val="28"/>
           <w:szCs w:val="28"/>
         </w:rPr>
         <w:lastRenderedPageBreak/>
+        <w:drawing>
+          <wp:anchor distT="0" distB="0" distL="114300" distR="114300" simplePos="0" relativeHeight="251665408" behindDoc="0" locked="0" layoutInCell="1" allowOverlap="1" wp14:anchorId="43E71A5A" wp14:editId="3A38D2F1">
+            <wp:simplePos x="0" y="0"/>
+            <wp:positionH relativeFrom="margin">
+              <wp:align>left</wp:align>
+            </wp:positionH>
+            <wp:positionV relativeFrom="paragraph">
+              <wp:posOffset>322787</wp:posOffset>
+            </wp:positionV>
+            <wp:extent cx="1748155" cy="3030220"/>
+            <wp:effectExtent l="0" t="0" r="4445" b="0"/>
+            <wp:wrapSquare wrapText="bothSides"/>
+            <wp:docPr id="13" name="Imagem 13" descr="Tela de celular&#10;&#10;Descrição gerada automaticamente com confiança média"/>
+            <wp:cNvGraphicFramePr>
+              <a:graphicFrameLocks xmlns:a="http://schemas.openxmlformats.org/drawingml/2006/main" noChangeAspect="1"/>
+            </wp:cNvGraphicFramePr>
+            <a:graphic xmlns:a="http://schemas.openxmlformats.org/drawingml/2006/main">
+              <a:graphicData uri="http://schemas.openxmlformats.org/drawingml/2006/picture">
+                <pic:pic xmlns:pic="http://schemas.openxmlformats.org/drawingml/2006/picture">
+                  <pic:nvPicPr>
+                    <pic:cNvPr id="13" name="Imagem 13" descr="Tela de celular&#10;&#10;Descrição gerada automaticamente com confiança média"/>
+                    <pic:cNvPicPr/>
+                  </pic:nvPicPr>
+                  <pic:blipFill>
+                    <a:blip r:embed="rId16" cstate="print">
+                      <a:extLst>
+                        <a:ext uri="{28A0092B-C50C-407E-A947-70E740481C1C}">
+                          <a14:useLocalDpi xmlns:a14="http://schemas.microsoft.com/office/drawing/2010/main" val="0"/>
+                        </a:ext>
+                      </a:extLst>
+                    </a:blip>
+                    <a:stretch>
+                      <a:fillRect/>
+                    </a:stretch>
+                  </pic:blipFill>
+                  <pic:spPr>
+                    <a:xfrm>
+                      <a:off x="0" y="0"/>
+                      <a:ext cx="1748155" cy="3030220"/>
+                    </a:xfrm>
+                    <a:prstGeom prst="rect">
+                      <a:avLst/>
+                    </a:prstGeom>
+                  </pic:spPr>
+                </pic:pic>
+              </a:graphicData>
+            </a:graphic>
+          </wp:anchor>
+        </w:drawing>
+      </w:r>
+      <w:r>
+        <w:rPr>
+          <w:b/>
+          <w:bCs/>
+          <w:sz w:val="28"/>
+          <w:szCs w:val="28"/>
+        </w:rPr>
         <w:t>MODULO-D</w:t>
       </w:r>
+    </w:p>
+    <w:p>
+      <w:pPr>
+        <w:rPr>
+          <w:b/>
+          <w:bCs/>
+          <w:sz w:val="28"/>
+          <w:szCs w:val="28"/>
+        </w:rPr>
+      </w:pPr>
+    </w:p>
+    <w:p>
+      <w:pPr>
+        <w:rPr>
+          <w:b/>
+          <w:bCs/>
+          <w:sz w:val="28"/>
+          <w:szCs w:val="28"/>
+        </w:rPr>
+      </w:pPr>
+    </w:p>
+    <w:p>
+      <w:pPr>
+        <w:rPr>
+          <w:b/>
+          <w:bCs/>
+          <w:sz w:val="28"/>
+          <w:szCs w:val="28"/>
+        </w:rPr>
+      </w:pPr>
+    </w:p>
+    <w:p>
+      <w:pPr>
+        <w:rPr>
+          <w:b/>
+          <w:bCs/>
+          <w:sz w:val="28"/>
+          <w:szCs w:val="28"/>
+        </w:rPr>
+      </w:pPr>
+    </w:p>
+    <w:p>
+      <w:pPr>
+        <w:rPr>
+          <w:b/>
+          <w:bCs/>
+          <w:sz w:val="28"/>
+          <w:szCs w:val="28"/>
+        </w:rPr>
+      </w:pPr>
+    </w:p>
+    <w:p>
+      <w:pPr>
+        <w:rPr>
+          <w:b/>
+          <w:bCs/>
+          <w:sz w:val="28"/>
+          <w:szCs w:val="28"/>
+        </w:rPr>
+      </w:pPr>
+    </w:p>
+    <w:p>
+      <w:pPr>
+        <w:rPr>
+          <w:b/>
+          <w:bCs/>
+          <w:sz w:val="28"/>
+          <w:szCs w:val="28"/>
+        </w:rPr>
+      </w:pPr>
+    </w:p>
+    <w:p>
+      <w:pPr>
+        <w:rPr>
+          <w:b/>
+          <w:bCs/>
+          <w:sz w:val="28"/>
+          <w:szCs w:val="28"/>
+        </w:rPr>
+      </w:pPr>
+    </w:p>
+    <w:p>
+      <w:pPr>
+        <w:rPr>
+          <w:b/>
+          <w:bCs/>
+          <w:sz w:val="28"/>
+          <w:szCs w:val="28"/>
+        </w:rPr>
+      </w:pPr>
+    </w:p>
+    <w:p>
+      <w:pPr>
+        <w:rPr>
+          <w:b/>
+          <w:bCs/>
+          <w:sz w:val="28"/>
+          <w:szCs w:val="28"/>
+        </w:rPr>
+      </w:pPr>
+      <w:r>
+        <w:rPr>
+          <w:b/>
+          <w:bCs/>
+          <w:sz w:val="28"/>
+          <w:szCs w:val="28"/>
+        </w:rPr>
+        <w:t>Exercícios:</w:t>
+      </w:r>
+    </w:p>
+    <w:p>
+      <w:pPr>
+        <w:rPr>
+          <w:b/>
+          <w:bCs/>
+          <w:sz w:val="28"/>
+          <w:szCs w:val="28"/>
+        </w:rPr>
+      </w:pPr>
+      <w:r>
+        <w:rPr>
+          <w:b/>
+          <w:bCs/>
+          <w:sz w:val="28"/>
+          <w:szCs w:val="28"/>
+        </w:rPr>
+        <w:tab/>
+        <w:t>PARA CRIAR IMAGENS DINAMICAMENTE COM JS:</w:t>
+      </w:r>
+    </w:p>
+    <w:p>
+      <w:pPr>
+        <w:shd w:val="clear" w:color="auto" w:fill="292D3E"/>
+        <w:spacing w:line="285" w:lineRule="atLeast"/>
+        <w:rPr>
+          <w:rFonts w:ascii="Consolas" w:eastAsia="Times New Roman" w:hAnsi="Consolas" w:cs="Times New Roman"/>
+          <w:color w:val="BFC7D5"/>
+          <w:sz w:val="21"/>
+          <w:szCs w:val="21"/>
+          <w:lang w:eastAsia="pt-BR"/>
+        </w:rPr>
+      </w:pPr>
+      <w:r>
+        <w:rPr>
+          <w:b/>
+          <w:bCs/>
+          <w:sz w:val="28"/>
+          <w:szCs w:val="28"/>
+        </w:rPr>
+        <w:tab/>
+      </w:r>
+      <w:r>
+        <w:rPr>
+          <w:rFonts w:ascii="Consolas" w:eastAsia="Times New Roman" w:hAnsi="Consolas" w:cs="Times New Roman"/>
+          <w:color w:val="C792EA"/>
+          <w:sz w:val="21"/>
+          <w:szCs w:val="21"/>
+          <w:lang w:eastAsia="pt-BR"/>
+        </w:rPr>
+        <w:t>var</w:t>
+      </w:r>
+      <w:r>
+        <w:rPr>
+          <w:rFonts w:ascii="Consolas" w:eastAsia="Times New Roman" w:hAnsi="Consolas" w:cs="Times New Roman"/>
+          <w:color w:val="BFC7D5"/>
+          <w:sz w:val="21"/>
+          <w:szCs w:val="21"/>
+          <w:lang w:eastAsia="pt-BR"/>
+        </w:rPr>
+        <w:t xml:space="preserve"> </w:t>
+      </w:r>
+      <w:proofErr w:type="spellStart"/>
+      <w:r>
+        <w:rPr>
+          <w:rFonts w:ascii="Consolas" w:eastAsia="Times New Roman" w:hAnsi="Consolas" w:cs="Times New Roman"/>
+          <w:color w:val="BFC7D5"/>
+          <w:sz w:val="21"/>
+          <w:szCs w:val="21"/>
+          <w:lang w:eastAsia="pt-BR"/>
+        </w:rPr>
+        <w:t>img</w:t>
+      </w:r>
+      <w:proofErr w:type="spellEnd"/>
+      <w:r>
+        <w:rPr>
+          <w:rFonts w:ascii="Consolas" w:eastAsia="Times New Roman" w:hAnsi="Consolas" w:cs="Times New Roman"/>
+          <w:color w:val="BFC7D5"/>
+          <w:sz w:val="21"/>
+          <w:szCs w:val="21"/>
+          <w:lang w:eastAsia="pt-BR"/>
+        </w:rPr>
+        <w:t xml:space="preserve"> </w:t>
+      </w:r>
+      <w:r>
+        <w:rPr>
+          <w:rFonts w:ascii="Consolas" w:eastAsia="Times New Roman" w:hAnsi="Consolas" w:cs="Times New Roman"/>
+          <w:color w:val="C792EA"/>
+          <w:sz w:val="21"/>
+          <w:szCs w:val="21"/>
+          <w:lang w:eastAsia="pt-BR"/>
+        </w:rPr>
+        <w:t>=</w:t>
+      </w:r>
+      <w:r>
+        <w:rPr>
+          <w:rFonts w:ascii="Consolas" w:eastAsia="Times New Roman" w:hAnsi="Consolas" w:cs="Times New Roman"/>
+          <w:color w:val="BFC7D5"/>
+          <w:sz w:val="21"/>
+          <w:szCs w:val="21"/>
+          <w:lang w:eastAsia="pt-BR"/>
+        </w:rPr>
+        <w:t xml:space="preserve"> </w:t>
+      </w:r>
+      <w:proofErr w:type="spellStart"/>
+      <w:proofErr w:type="gramStart"/>
+      <w:r>
+        <w:rPr>
+          <w:rFonts w:ascii="Consolas" w:eastAsia="Times New Roman" w:hAnsi="Consolas" w:cs="Times New Roman"/>
+          <w:color w:val="BFC7D5"/>
+          <w:sz w:val="21"/>
+          <w:szCs w:val="21"/>
+          <w:lang w:eastAsia="pt-BR"/>
+        </w:rPr>
+        <w:t>document</w:t>
+      </w:r>
+      <w:r>
+        <w:rPr>
+          <w:rFonts w:ascii="Consolas" w:eastAsia="Times New Roman" w:hAnsi="Consolas" w:cs="Times New Roman"/>
+          <w:color w:val="C792EA"/>
+          <w:sz w:val="21"/>
+          <w:szCs w:val="21"/>
+          <w:lang w:eastAsia="pt-BR"/>
+        </w:rPr>
+        <w:t>.</w:t>
+      </w:r>
+      <w:r>
+        <w:rPr>
+          <w:rFonts w:ascii="Consolas" w:eastAsia="Times New Roman" w:hAnsi="Consolas" w:cs="Times New Roman"/>
+          <w:color w:val="82AAFF"/>
+          <w:sz w:val="21"/>
+          <w:szCs w:val="21"/>
+          <w:lang w:eastAsia="pt-BR"/>
+        </w:rPr>
+        <w:t>createElement</w:t>
+      </w:r>
+      <w:proofErr w:type="spellEnd"/>
+      <w:proofErr w:type="gramEnd"/>
+      <w:r>
+        <w:rPr>
+          <w:rFonts w:ascii="Consolas" w:eastAsia="Times New Roman" w:hAnsi="Consolas" w:cs="Times New Roman"/>
+          <w:color w:val="BFC7D5"/>
+          <w:sz w:val="21"/>
+          <w:szCs w:val="21"/>
+          <w:lang w:eastAsia="pt-BR"/>
+        </w:rPr>
+        <w:t>(</w:t>
+      </w:r>
+      <w:r>
+        <w:rPr>
+          <w:rFonts w:ascii="Consolas" w:eastAsia="Times New Roman" w:hAnsi="Consolas" w:cs="Times New Roman"/>
+          <w:color w:val="D9F5DD"/>
+          <w:sz w:val="21"/>
+          <w:szCs w:val="21"/>
+          <w:lang w:eastAsia="pt-BR"/>
+        </w:rPr>
+        <w:t>'</w:t>
+      </w:r>
+      <w:proofErr w:type="spellStart"/>
+      <w:r>
+        <w:rPr>
+          <w:rFonts w:ascii="Consolas" w:eastAsia="Times New Roman" w:hAnsi="Consolas" w:cs="Times New Roman"/>
+          <w:color w:val="C3E88D"/>
+          <w:sz w:val="21"/>
+          <w:szCs w:val="21"/>
+          <w:lang w:eastAsia="pt-BR"/>
+        </w:rPr>
+        <w:t>img</w:t>
+      </w:r>
+      <w:proofErr w:type="spellEnd"/>
+      <w:r>
+        <w:rPr>
+          <w:rFonts w:ascii="Consolas" w:eastAsia="Times New Roman" w:hAnsi="Consolas" w:cs="Times New Roman"/>
+          <w:color w:val="D9F5DD"/>
+          <w:sz w:val="21"/>
+          <w:szCs w:val="21"/>
+          <w:lang w:eastAsia="pt-BR"/>
+        </w:rPr>
+        <w:t>'</w:t>
+      </w:r>
+      <w:r>
+        <w:rPr>
+          <w:rFonts w:ascii="Consolas" w:eastAsia="Times New Roman" w:hAnsi="Consolas" w:cs="Times New Roman"/>
+          <w:color w:val="BFC7D5"/>
+          <w:sz w:val="21"/>
+          <w:szCs w:val="21"/>
+          <w:lang w:eastAsia="pt-BR"/>
+        </w:rPr>
+        <w:t>);</w:t>
+      </w:r>
+    </w:p>
+    <w:p>
+      <w:pPr>
+        <w:shd w:val="clear" w:color="auto" w:fill="292D3E"/>
+        <w:spacing w:after="0" w:line="285" w:lineRule="atLeast"/>
+        <w:rPr>
+          <w:rFonts w:ascii="Consolas" w:eastAsia="Times New Roman" w:hAnsi="Consolas" w:cs="Times New Roman"/>
+          <w:color w:val="BFC7D5"/>
+          <w:sz w:val="21"/>
+          <w:szCs w:val="21"/>
+          <w:lang w:eastAsia="pt-BR"/>
+        </w:rPr>
+      </w:pPr>
+      <w:r>
+        <w:rPr>
+          <w:rFonts w:ascii="Consolas" w:eastAsia="Times New Roman" w:hAnsi="Consolas" w:cs="Times New Roman"/>
+          <w:color w:val="BFC7D5"/>
+          <w:sz w:val="21"/>
+          <w:szCs w:val="21"/>
+          <w:lang w:eastAsia="pt-BR"/>
+        </w:rPr>
+        <w:t xml:space="preserve">      </w:t>
+      </w:r>
+      <w:proofErr w:type="spellStart"/>
+      <w:proofErr w:type="gramStart"/>
+      <w:r>
+        <w:rPr>
+          <w:rFonts w:ascii="Consolas" w:eastAsia="Times New Roman" w:hAnsi="Consolas" w:cs="Times New Roman"/>
+          <w:color w:val="BFC7D5"/>
+          <w:sz w:val="21"/>
+          <w:szCs w:val="21"/>
+          <w:lang w:eastAsia="pt-BR"/>
+        </w:rPr>
+        <w:t>img</w:t>
+      </w:r>
+      <w:r>
+        <w:rPr>
+          <w:rFonts w:ascii="Consolas" w:eastAsia="Times New Roman" w:hAnsi="Consolas" w:cs="Times New Roman"/>
+          <w:color w:val="C792EA"/>
+          <w:sz w:val="21"/>
+          <w:szCs w:val="21"/>
+          <w:lang w:eastAsia="pt-BR"/>
+        </w:rPr>
+        <w:t>.</w:t>
+      </w:r>
+      <w:r>
+        <w:rPr>
+          <w:rFonts w:ascii="Consolas" w:eastAsia="Times New Roman" w:hAnsi="Consolas" w:cs="Times New Roman"/>
+          <w:color w:val="82AAFF"/>
+          <w:sz w:val="21"/>
+          <w:szCs w:val="21"/>
+          <w:lang w:eastAsia="pt-BR"/>
+        </w:rPr>
+        <w:t>setAttribute</w:t>
+      </w:r>
+      <w:proofErr w:type="spellEnd"/>
+      <w:proofErr w:type="gramEnd"/>
+      <w:r>
+        <w:rPr>
+          <w:rFonts w:ascii="Consolas" w:eastAsia="Times New Roman" w:hAnsi="Consolas" w:cs="Times New Roman"/>
+          <w:color w:val="BFC7D5"/>
+          <w:sz w:val="21"/>
+          <w:szCs w:val="21"/>
+          <w:lang w:eastAsia="pt-BR"/>
+        </w:rPr>
+        <w:t>(</w:t>
+      </w:r>
+      <w:r>
+        <w:rPr>
+          <w:rFonts w:ascii="Consolas" w:eastAsia="Times New Roman" w:hAnsi="Consolas" w:cs="Times New Roman"/>
+          <w:color w:val="D9F5DD"/>
+          <w:sz w:val="21"/>
+          <w:szCs w:val="21"/>
+          <w:lang w:eastAsia="pt-BR"/>
+        </w:rPr>
+        <w:t>"</w:t>
+      </w:r>
+      <w:r>
+        <w:rPr>
+          <w:rFonts w:ascii="Consolas" w:eastAsia="Times New Roman" w:hAnsi="Consolas" w:cs="Times New Roman"/>
+          <w:color w:val="C3E88D"/>
+          <w:sz w:val="21"/>
+          <w:szCs w:val="21"/>
+          <w:lang w:eastAsia="pt-BR"/>
+        </w:rPr>
+        <w:t>id</w:t>
+      </w:r>
+      <w:r>
+        <w:rPr>
+          <w:rFonts w:ascii="Consolas" w:eastAsia="Times New Roman" w:hAnsi="Consolas" w:cs="Times New Roman"/>
+          <w:color w:val="D9F5DD"/>
+          <w:sz w:val="21"/>
+          <w:szCs w:val="21"/>
+          <w:lang w:eastAsia="pt-BR"/>
+        </w:rPr>
+        <w:t>"</w:t>
+      </w:r>
+      <w:r>
+        <w:rPr>
+          <w:rFonts w:ascii="Consolas" w:eastAsia="Times New Roman" w:hAnsi="Consolas" w:cs="Times New Roman"/>
+          <w:color w:val="BFC7D5"/>
+          <w:sz w:val="21"/>
+          <w:szCs w:val="21"/>
+          <w:lang w:eastAsia="pt-BR"/>
+        </w:rPr>
+        <w:t xml:space="preserve"> </w:t>
+      </w:r>
+      <w:r>
+        <w:rPr>
+          <w:rFonts w:ascii="Consolas" w:eastAsia="Times New Roman" w:hAnsi="Consolas" w:cs="Times New Roman"/>
+          <w:color w:val="EEFFFF"/>
+          <w:sz w:val="21"/>
+          <w:szCs w:val="21"/>
+          <w:lang w:eastAsia="pt-BR"/>
+        </w:rPr>
+        <w:t>,</w:t>
+      </w:r>
+      <w:r>
+        <w:rPr>
+          <w:rFonts w:ascii="Consolas" w:eastAsia="Times New Roman" w:hAnsi="Consolas" w:cs="Times New Roman"/>
+          <w:color w:val="BFC7D5"/>
+          <w:sz w:val="21"/>
+          <w:szCs w:val="21"/>
+          <w:lang w:eastAsia="pt-BR"/>
+        </w:rPr>
+        <w:t xml:space="preserve"> </w:t>
+      </w:r>
+      <w:r>
+        <w:rPr>
+          <w:rFonts w:ascii="Consolas" w:eastAsia="Times New Roman" w:hAnsi="Consolas" w:cs="Times New Roman"/>
+          <w:color w:val="D9F5DD"/>
+          <w:sz w:val="21"/>
+          <w:szCs w:val="21"/>
+          <w:lang w:eastAsia="pt-BR"/>
+        </w:rPr>
+        <w:t>"</w:t>
+      </w:r>
+      <w:r>
+        <w:rPr>
+          <w:rFonts w:ascii="Consolas" w:eastAsia="Times New Roman" w:hAnsi="Consolas" w:cs="Times New Roman"/>
+          <w:color w:val="C3E88D"/>
+          <w:sz w:val="21"/>
+          <w:szCs w:val="21"/>
+          <w:lang w:eastAsia="pt-BR"/>
+        </w:rPr>
+        <w:t>foto</w:t>
+      </w:r>
+      <w:r>
+        <w:rPr>
+          <w:rFonts w:ascii="Consolas" w:eastAsia="Times New Roman" w:hAnsi="Consolas" w:cs="Times New Roman"/>
+          <w:color w:val="D9F5DD"/>
+          <w:sz w:val="21"/>
+          <w:szCs w:val="21"/>
+          <w:lang w:eastAsia="pt-BR"/>
+        </w:rPr>
+        <w:t>"</w:t>
+      </w:r>
+      <w:r>
+        <w:rPr>
+          <w:rFonts w:ascii="Consolas" w:eastAsia="Times New Roman" w:hAnsi="Consolas" w:cs="Times New Roman"/>
+          <w:color w:val="BFC7D5"/>
+          <w:sz w:val="21"/>
+          <w:szCs w:val="21"/>
+          <w:lang w:eastAsia="pt-BR"/>
+        </w:rPr>
+        <w:t>);</w:t>
+      </w:r>
+    </w:p>
+    <w:p>
+      <w:pPr>
+        <w:shd w:val="clear" w:color="auto" w:fill="292D3E"/>
+        <w:spacing w:after="0" w:line="285" w:lineRule="atLeast"/>
+        <w:rPr>
+          <w:rFonts w:ascii="Consolas" w:eastAsia="Times New Roman" w:hAnsi="Consolas" w:cs="Times New Roman"/>
+          <w:color w:val="BFC7D5"/>
+          <w:sz w:val="21"/>
+          <w:szCs w:val="21"/>
+          <w:lang w:eastAsia="pt-BR"/>
+        </w:rPr>
+      </w:pPr>
+    </w:p>
+    <w:p>
+      <w:pPr>
+        <w:shd w:val="clear" w:color="auto" w:fill="292D3E"/>
+        <w:spacing w:after="0" w:line="285" w:lineRule="atLeast"/>
+        <w:ind w:firstLine="708"/>
+        <w:rPr>
+          <w:rFonts w:ascii="Consolas" w:eastAsia="Times New Roman" w:hAnsi="Consolas" w:cs="Times New Roman"/>
+          <w:color w:val="BFC7D5"/>
+          <w:sz w:val="21"/>
+          <w:szCs w:val="21"/>
+          <w:lang w:eastAsia="pt-BR"/>
+        </w:rPr>
+      </w:pPr>
+      <w:proofErr w:type="spellStart"/>
+      <w:proofErr w:type="gramStart"/>
+      <w:r>
+        <w:rPr>
+          <w:rFonts w:ascii="Consolas" w:eastAsia="Times New Roman" w:hAnsi="Consolas" w:cs="Times New Roman"/>
+          <w:color w:val="BFC7D5"/>
+          <w:sz w:val="21"/>
+          <w:szCs w:val="21"/>
+          <w:lang w:eastAsia="pt-BR"/>
+        </w:rPr>
+        <w:t>img</w:t>
+      </w:r>
+      <w:r>
+        <w:rPr>
+          <w:rFonts w:ascii="Consolas" w:eastAsia="Times New Roman" w:hAnsi="Consolas" w:cs="Times New Roman"/>
+          <w:color w:val="C792EA"/>
+          <w:sz w:val="21"/>
+          <w:szCs w:val="21"/>
+          <w:lang w:eastAsia="pt-BR"/>
+        </w:rPr>
+        <w:t>.</w:t>
+      </w:r>
+      <w:r>
+        <w:rPr>
+          <w:rFonts w:ascii="Consolas" w:eastAsia="Times New Roman" w:hAnsi="Consolas" w:cs="Times New Roman"/>
+          <w:color w:val="82AAFF"/>
+          <w:sz w:val="21"/>
+          <w:szCs w:val="21"/>
+          <w:lang w:eastAsia="pt-BR"/>
+        </w:rPr>
+        <w:t>setAttribute</w:t>
+      </w:r>
+      <w:proofErr w:type="spellEnd"/>
+      <w:proofErr w:type="gramEnd"/>
+      <w:r>
+        <w:rPr>
+          <w:rFonts w:ascii="Consolas" w:eastAsia="Times New Roman" w:hAnsi="Consolas" w:cs="Times New Roman"/>
+          <w:color w:val="BFC7D5"/>
+          <w:sz w:val="21"/>
+          <w:szCs w:val="21"/>
+          <w:lang w:eastAsia="pt-BR"/>
+        </w:rPr>
+        <w:t>(</w:t>
+      </w:r>
+      <w:r>
+        <w:rPr>
+          <w:rFonts w:ascii="Consolas" w:eastAsia="Times New Roman" w:hAnsi="Consolas" w:cs="Times New Roman"/>
+          <w:color w:val="D9F5DD"/>
+          <w:sz w:val="21"/>
+          <w:szCs w:val="21"/>
+          <w:lang w:eastAsia="pt-BR"/>
+        </w:rPr>
+        <w:t>'</w:t>
+      </w:r>
+      <w:proofErr w:type="spellStart"/>
+      <w:r>
+        <w:rPr>
+          <w:rFonts w:ascii="Consolas" w:eastAsia="Times New Roman" w:hAnsi="Consolas" w:cs="Times New Roman"/>
+          <w:color w:val="C3E88D"/>
+          <w:sz w:val="21"/>
+          <w:szCs w:val="21"/>
+          <w:lang w:eastAsia="pt-BR"/>
+        </w:rPr>
+        <w:t>src</w:t>
+      </w:r>
+      <w:proofErr w:type="spellEnd"/>
+      <w:r>
+        <w:rPr>
+          <w:rFonts w:ascii="Consolas" w:eastAsia="Times New Roman" w:hAnsi="Consolas" w:cs="Times New Roman"/>
+          <w:color w:val="D9F5DD"/>
+          <w:sz w:val="21"/>
+          <w:szCs w:val="21"/>
+          <w:lang w:eastAsia="pt-BR"/>
+        </w:rPr>
+        <w:t>'</w:t>
+      </w:r>
+      <w:r>
+        <w:rPr>
+          <w:rFonts w:ascii="Consolas" w:eastAsia="Times New Roman" w:hAnsi="Consolas" w:cs="Times New Roman"/>
+          <w:color w:val="EEFFFF"/>
+          <w:sz w:val="21"/>
+          <w:szCs w:val="21"/>
+          <w:lang w:eastAsia="pt-BR"/>
+        </w:rPr>
+        <w:t>,</w:t>
+      </w:r>
+      <w:r>
+        <w:rPr>
+          <w:rFonts w:ascii="Consolas" w:eastAsia="Times New Roman" w:hAnsi="Consolas" w:cs="Times New Roman"/>
+          <w:color w:val="D9F5DD"/>
+          <w:sz w:val="21"/>
+          <w:szCs w:val="21"/>
+          <w:lang w:eastAsia="pt-BR"/>
+        </w:rPr>
+        <w:t>'</w:t>
+      </w:r>
+      <w:r>
+        <w:rPr>
+          <w:rFonts w:ascii="Consolas" w:eastAsia="Times New Roman" w:hAnsi="Consolas" w:cs="Times New Roman"/>
+          <w:color w:val="C3E88D"/>
+          <w:sz w:val="21"/>
+          <w:szCs w:val="21"/>
+          <w:lang w:eastAsia="pt-BR"/>
+        </w:rPr>
+        <w:t>./imagens-idade/h-crianca.jpg</w:t>
+      </w:r>
+      <w:r>
+        <w:rPr>
+          <w:rFonts w:ascii="Consolas" w:eastAsia="Times New Roman" w:hAnsi="Consolas" w:cs="Times New Roman"/>
+          <w:color w:val="D9F5DD"/>
+          <w:sz w:val="21"/>
+          <w:szCs w:val="21"/>
+          <w:lang w:eastAsia="pt-BR"/>
+        </w:rPr>
+        <w:t>'</w:t>
+      </w:r>
+      <w:r>
+        <w:rPr>
+          <w:rFonts w:ascii="Consolas" w:eastAsia="Times New Roman" w:hAnsi="Consolas" w:cs="Times New Roman"/>
+          <w:color w:val="BFC7D5"/>
+          <w:sz w:val="21"/>
+          <w:szCs w:val="21"/>
+          <w:lang w:eastAsia="pt-BR"/>
+        </w:rPr>
+        <w:t>);</w:t>
+      </w:r>
+    </w:p>
+    <w:p>
+      <w:pPr>
+        <w:shd w:val="clear" w:color="auto" w:fill="292D3E"/>
+        <w:spacing w:after="0" w:line="285" w:lineRule="atLeast"/>
+        <w:rPr>
+          <w:rFonts w:ascii="Consolas" w:eastAsia="Times New Roman" w:hAnsi="Consolas" w:cs="Times New Roman"/>
+          <w:color w:val="BFC7D5"/>
+          <w:sz w:val="21"/>
+          <w:szCs w:val="21"/>
+          <w:lang w:eastAsia="pt-BR"/>
+        </w:rPr>
+      </w:pPr>
+    </w:p>
+    <w:p>
+      <w:pPr>
+        <w:shd w:val="clear" w:color="auto" w:fill="292D3E"/>
+        <w:spacing w:after="0" w:line="285" w:lineRule="atLeast"/>
+        <w:ind w:firstLine="708"/>
+        <w:rPr>
+          <w:rFonts w:ascii="Consolas" w:eastAsia="Times New Roman" w:hAnsi="Consolas" w:cs="Times New Roman"/>
+          <w:color w:val="BFC7D5"/>
+          <w:sz w:val="21"/>
+          <w:szCs w:val="21"/>
+          <w:lang w:eastAsia="pt-BR"/>
+        </w:rPr>
+      </w:pPr>
+      <w:proofErr w:type="spellStart"/>
+      <w:proofErr w:type="gramStart"/>
+      <w:r>
+        <w:rPr>
+          <w:rFonts w:ascii="Consolas" w:eastAsia="Times New Roman" w:hAnsi="Consolas" w:cs="Times New Roman"/>
+          <w:color w:val="BFC7D5"/>
+          <w:sz w:val="21"/>
+          <w:szCs w:val="21"/>
+          <w:lang w:eastAsia="pt-BR"/>
+        </w:rPr>
+        <w:t>res</w:t>
+      </w:r>
+      <w:r>
+        <w:rPr>
+          <w:rFonts w:ascii="Consolas" w:eastAsia="Times New Roman" w:hAnsi="Consolas" w:cs="Times New Roman"/>
+          <w:color w:val="C792EA"/>
+          <w:sz w:val="21"/>
+          <w:szCs w:val="21"/>
+          <w:lang w:eastAsia="pt-BR"/>
+        </w:rPr>
+        <w:t>.</w:t>
+      </w:r>
+      <w:r>
+        <w:rPr>
+          <w:rFonts w:ascii="Consolas" w:eastAsia="Times New Roman" w:hAnsi="Consolas" w:cs="Times New Roman"/>
+          <w:color w:val="82AAFF"/>
+          <w:sz w:val="21"/>
+          <w:szCs w:val="21"/>
+          <w:lang w:eastAsia="pt-BR"/>
+        </w:rPr>
+        <w:t>appendChild</w:t>
+      </w:r>
+      <w:proofErr w:type="spellEnd"/>
+      <w:proofErr w:type="gramEnd"/>
+      <w:r>
+        <w:rPr>
+          <w:rFonts w:ascii="Consolas" w:eastAsia="Times New Roman" w:hAnsi="Consolas" w:cs="Times New Roman"/>
+          <w:color w:val="BFC7D5"/>
+          <w:sz w:val="21"/>
+          <w:szCs w:val="21"/>
+          <w:lang w:eastAsia="pt-BR"/>
+        </w:rPr>
+        <w:t>(</w:t>
+      </w:r>
+      <w:proofErr w:type="spellStart"/>
+      <w:r>
+        <w:rPr>
+          <w:rFonts w:ascii="Consolas" w:eastAsia="Times New Roman" w:hAnsi="Consolas" w:cs="Times New Roman"/>
+          <w:color w:val="BFC7D5"/>
+          <w:sz w:val="21"/>
+          <w:szCs w:val="21"/>
+          <w:lang w:eastAsia="pt-BR"/>
+        </w:rPr>
+        <w:t>img</w:t>
+      </w:r>
+      <w:proofErr w:type="spellEnd"/>
+      <w:r>
+        <w:rPr>
+          <w:rFonts w:ascii="Consolas" w:eastAsia="Times New Roman" w:hAnsi="Consolas" w:cs="Times New Roman"/>
+          <w:color w:val="BFC7D5"/>
+          <w:sz w:val="21"/>
+          <w:szCs w:val="21"/>
+          <w:lang w:eastAsia="pt-BR"/>
+        </w:rPr>
+        <w:t xml:space="preserve">); </w:t>
+      </w:r>
+    </w:p>
+    <w:p>
+      <w:pPr>
+        <w:shd w:val="clear" w:color="auto" w:fill="292D3E"/>
+        <w:spacing w:after="0" w:line="285" w:lineRule="atLeast"/>
+        <w:rPr>
+          <w:rFonts w:ascii="Consolas" w:eastAsia="Times New Roman" w:hAnsi="Consolas" w:cs="Times New Roman"/>
+          <w:color w:val="BFC7D5"/>
+          <w:sz w:val="21"/>
+          <w:szCs w:val="21"/>
+          <w:lang w:eastAsia="pt-BR"/>
+        </w:rPr>
+      </w:pPr>
+    </w:p>
+    <w:p>
+      <w:pPr>
+        <w:rPr>
+          <w:b/>
+          <w:bCs/>
+          <w:sz w:val="28"/>
+          <w:szCs w:val="28"/>
+        </w:rPr>
+      </w:pPr>
     </w:p>
     <w:sectPr>
       <w:pgSz w:w="11906" w:h="16838"/>

</xml_diff>

<commit_message>
modulo F, funções e arrays
</commit_message>
<xml_diff>
--- a/anotacoes.docx
+++ b/anotacoes.docx
@@ -142,39 +142,7 @@
           <w:sz w:val="28"/>
           <w:szCs w:val="28"/>
         </w:rPr>
-        <w:t xml:space="preserve">- No </w:t>
-      </w:r>
-      <w:proofErr w:type="spellStart"/>
-      <w:r>
-        <w:rPr>
-          <w:sz w:val="28"/>
-          <w:szCs w:val="28"/>
-        </w:rPr>
-        <w:t>javascript</w:t>
-      </w:r>
-      <w:proofErr w:type="spellEnd"/>
-      <w:r>
-        <w:rPr>
-          <w:sz w:val="28"/>
-          <w:szCs w:val="28"/>
-        </w:rPr>
-        <w:t xml:space="preserve"> </w:t>
-      </w:r>
-      <w:proofErr w:type="spellStart"/>
-      <w:r>
-        <w:rPr>
-          <w:sz w:val="28"/>
-          <w:szCs w:val="28"/>
-        </w:rPr>
-        <w:t>modeno</w:t>
-      </w:r>
-      <w:proofErr w:type="spellEnd"/>
-      <w:r>
-        <w:rPr>
-          <w:sz w:val="28"/>
-          <w:szCs w:val="28"/>
-        </w:rPr>
-        <w:t xml:space="preserve"> podemos utilizar a palavra </w:t>
+        <w:t xml:space="preserve">- No javascript modeno podemos utilizar a palavra </w:t>
       </w:r>
       <w:r>
         <w:rPr>
@@ -191,7 +159,6 @@
         </w:rPr>
         <w:t xml:space="preserve"> e </w:t>
       </w:r>
-      <w:proofErr w:type="spellStart"/>
       <w:r>
         <w:rPr>
           <w:sz w:val="28"/>
@@ -200,29 +167,12 @@
         </w:rPr>
         <w:t>let</w:t>
       </w:r>
-      <w:proofErr w:type="spellEnd"/>
-      <w:r>
-        <w:rPr>
-          <w:sz w:val="28"/>
-          <w:szCs w:val="28"/>
-        </w:rPr>
-        <w:t xml:space="preserve"> para se referir </w:t>
-      </w:r>
-      <w:proofErr w:type="gramStart"/>
-      <w:r>
-        <w:rPr>
-          <w:sz w:val="28"/>
-          <w:szCs w:val="28"/>
-        </w:rPr>
-        <w:t>à</w:t>
-      </w:r>
-      <w:proofErr w:type="gramEnd"/>
-      <w:r>
-        <w:rPr>
-          <w:sz w:val="28"/>
-          <w:szCs w:val="28"/>
-        </w:rPr>
-        <w:t xml:space="preserve"> variáveis.</w:t>
+      <w:r>
+        <w:rPr>
+          <w:sz w:val="28"/>
+          <w:szCs w:val="28"/>
+        </w:rPr>
+        <w:t xml:space="preserve"> para se referir à variáveis.</w:t>
       </w:r>
     </w:p>
     <w:p/>
@@ -312,21 +262,8 @@
       </w:r>
     </w:p>
     <w:p>
-      <w:proofErr w:type="spellStart"/>
-      <w:r>
-        <w:t>typeof</w:t>
-      </w:r>
-      <w:proofErr w:type="spellEnd"/>
-      <w:r>
-        <w:t xml:space="preserve"> (</w:t>
-      </w:r>
-      <w:proofErr w:type="spellStart"/>
-      <w:r>
-        <w:t>variavel</w:t>
-      </w:r>
-      <w:proofErr w:type="spellEnd"/>
-      <w:r>
-        <w:t>) – Esse comando irá retornar o tipo de variável que é.</w:t>
+      <w:r>
+        <w:t>typeof (variavel) – Esse comando irá retornar o tipo de variável que é.</w:t>
       </w:r>
     </w:p>
     <w:p/>
@@ -344,59 +281,23 @@
     <w:p/>
     <w:p>
       <w:r>
-        <w:t xml:space="preserve">Converter para inteiro e </w:t>
-      </w:r>
-      <w:proofErr w:type="spellStart"/>
-      <w:r>
-        <w:t>float</w:t>
-      </w:r>
-      <w:proofErr w:type="spellEnd"/>
-      <w:r>
-        <w:t xml:space="preserve"> e </w:t>
-      </w:r>
-      <w:proofErr w:type="spellStart"/>
-      <w:r>
-        <w:t>string</w:t>
-      </w:r>
-      <w:proofErr w:type="spellEnd"/>
-      <w:r>
-        <w:t>:</w:t>
-      </w:r>
-    </w:p>
-    <w:p>
-      <w:proofErr w:type="spellStart"/>
-      <w:r>
-        <w:t>Number.parseInt</w:t>
-      </w:r>
-      <w:proofErr w:type="spellEnd"/>
-      <w:r>
-        <w:t>(n)</w:t>
-      </w:r>
-    </w:p>
-    <w:p>
-      <w:proofErr w:type="spellStart"/>
-      <w:r>
-        <w:t>Number.parseFloat</w:t>
-      </w:r>
-      <w:proofErr w:type="spellEnd"/>
-      <w:r>
-        <w:t>(n)</w:t>
-      </w:r>
-    </w:p>
-    <w:p>
-      <w:proofErr w:type="spellStart"/>
-      <w:proofErr w:type="gramStart"/>
+        <w:t>Converter para inteiro e float e string:</w:t>
+      </w:r>
+    </w:p>
+    <w:p>
+      <w:r>
+        <w:t>Number.parseInt(n)</w:t>
+      </w:r>
+    </w:p>
+    <w:p>
+      <w:r>
+        <w:t>Number.parseFloat(n)</w:t>
+      </w:r>
+    </w:p>
+    <w:p>
       <w:r>
         <w:lastRenderedPageBreak/>
-        <w:t>String</w:t>
-      </w:r>
-      <w:proofErr w:type="spellEnd"/>
-      <w:r>
-        <w:t>(</w:t>
-      </w:r>
-      <w:proofErr w:type="gramEnd"/>
-      <w:r>
-        <w:t>s</w:t>
+        <w:t>String(s</w:t>
       </w:r>
     </w:p>
     <w:p>
@@ -484,15 +385,7 @@
     <w:p/>
     <w:p>
       <w:r>
-        <w:t xml:space="preserve">Formatar valores de dinheiro (para cada lugar basta mudar </w:t>
-      </w:r>
-      <w:proofErr w:type="spellStart"/>
-      <w:r>
-        <w:t>pt</w:t>
-      </w:r>
-      <w:proofErr w:type="spellEnd"/>
-      <w:r>
-        <w:t>-BR e o BRL).</w:t>
+        <w:t>Formatar valores de dinheiro (para cada lugar basta mudar pt-BR e o BRL).</w:t>
       </w:r>
     </w:p>
     <w:p>
@@ -507,8 +400,6 @@
           <w:lang w:eastAsia="pt-BR"/>
         </w:rPr>
       </w:pPr>
-      <w:proofErr w:type="spellStart"/>
-      <w:proofErr w:type="gramStart"/>
       <w:r>
         <w:rPr>
           <w:rFonts w:ascii="Consolas" w:eastAsia="Times New Roman" w:hAnsi="Consolas" w:cs="Times New Roman"/>
@@ -539,8 +430,6 @@
         </w:rPr>
         <w:t>write</w:t>
       </w:r>
-      <w:proofErr w:type="spellEnd"/>
-      <w:proofErr w:type="gramEnd"/>
       <w:r>
         <w:rPr>
           <w:rFonts w:ascii="Consolas" w:eastAsia="Times New Roman" w:hAnsi="Consolas" w:cs="Times New Roman"/>
@@ -571,7 +460,6 @@
         </w:rPr>
         <w:t>${</w:t>
       </w:r>
-      <w:proofErr w:type="spellStart"/>
       <w:r>
         <w:rPr>
           <w:rFonts w:ascii="Consolas" w:eastAsia="Times New Roman" w:hAnsi="Consolas" w:cs="Times New Roman"/>
@@ -602,7 +490,6 @@
         </w:rPr>
         <w:t>toLocaleString</w:t>
       </w:r>
-      <w:proofErr w:type="spellEnd"/>
       <w:r>
         <w:rPr>
           <w:rFonts w:ascii="Consolas" w:eastAsia="Times New Roman" w:hAnsi="Consolas" w:cs="Times New Roman"/>
@@ -613,7 +500,6 @@
         </w:rPr>
         <w:t>('</w:t>
       </w:r>
-      <w:proofErr w:type="spellStart"/>
       <w:r>
         <w:rPr>
           <w:rFonts w:ascii="Consolas" w:eastAsia="Times New Roman" w:hAnsi="Consolas" w:cs="Times New Roman"/>
@@ -622,9 +508,58 @@
           <w:szCs w:val="21"/>
           <w:lang w:eastAsia="pt-BR"/>
         </w:rPr>
-        <w:t>pt</w:t>
-      </w:r>
-      <w:proofErr w:type="spellEnd"/>
+        <w:t>pt-BR</w:t>
+      </w:r>
+      <w:r>
+        <w:rPr>
+          <w:rFonts w:ascii="Consolas" w:eastAsia="Times New Roman" w:hAnsi="Consolas" w:cs="Times New Roman"/>
+          <w:color w:val="BFC7D5"/>
+          <w:sz w:val="21"/>
+          <w:szCs w:val="21"/>
+          <w:lang w:eastAsia="pt-BR"/>
+        </w:rPr>
+        <w:t>'</w:t>
+      </w:r>
+      <w:r>
+        <w:rPr>
+          <w:rFonts w:ascii="Consolas" w:eastAsia="Times New Roman" w:hAnsi="Consolas" w:cs="Times New Roman"/>
+          <w:color w:val="D3423E"/>
+          <w:sz w:val="21"/>
+          <w:szCs w:val="21"/>
+          <w:lang w:eastAsia="pt-BR"/>
+        </w:rPr>
+        <w:t xml:space="preserve"> , {</w:t>
+      </w:r>
+      <w:r>
+        <w:rPr>
+          <w:rFonts w:ascii="Consolas" w:eastAsia="Times New Roman" w:hAnsi="Consolas" w:cs="Times New Roman"/>
+          <w:color w:val="BFC7D5"/>
+          <w:sz w:val="21"/>
+          <w:szCs w:val="21"/>
+          <w:lang w:eastAsia="pt-BR"/>
+        </w:rPr>
+        <w:t>style:</w:t>
+      </w:r>
+      <w:r>
+        <w:rPr>
+          <w:rFonts w:ascii="Consolas" w:eastAsia="Times New Roman" w:hAnsi="Consolas" w:cs="Times New Roman"/>
+          <w:color w:val="D3423E"/>
+          <w:sz w:val="21"/>
+          <w:szCs w:val="21"/>
+          <w:lang w:eastAsia="pt-BR"/>
+        </w:rPr>
+        <w:t xml:space="preserve"> </w:t>
+      </w:r>
+      <w:r>
+        <w:rPr>
+          <w:rFonts w:ascii="Consolas" w:eastAsia="Times New Roman" w:hAnsi="Consolas" w:cs="Times New Roman"/>
+          <w:color w:val="BFC7D5"/>
+          <w:sz w:val="21"/>
+          <w:szCs w:val="21"/>
+          <w:lang w:eastAsia="pt-BR"/>
+        </w:rPr>
+        <w:t>'</w:t>
+      </w:r>
       <w:r>
         <w:rPr>
           <w:rFonts w:ascii="Consolas" w:eastAsia="Times New Roman" w:hAnsi="Consolas" w:cs="Times New Roman"/>
@@ -633,7 +568,7 @@
           <w:szCs w:val="21"/>
           <w:lang w:eastAsia="pt-BR"/>
         </w:rPr>
-        <w:t>-BR</w:t>
+        <w:t>currency</w:t>
       </w:r>
       <w:r>
         <w:rPr>
@@ -653,9 +588,8 @@
           <w:szCs w:val="21"/>
           <w:lang w:eastAsia="pt-BR"/>
         </w:rPr>
-        <w:t xml:space="preserve"> , {</w:t>
-      </w:r>
-      <w:proofErr w:type="spellStart"/>
+        <w:t xml:space="preserve"> , </w:t>
+      </w:r>
       <w:r>
         <w:rPr>
           <w:rFonts w:ascii="Consolas" w:eastAsia="Times New Roman" w:hAnsi="Consolas" w:cs="Times New Roman"/>
@@ -664,92 +598,7 @@
           <w:szCs w:val="21"/>
           <w:lang w:eastAsia="pt-BR"/>
         </w:rPr>
-        <w:t>style</w:t>
-      </w:r>
-      <w:proofErr w:type="spellEnd"/>
-      <w:r>
-        <w:rPr>
-          <w:rFonts w:ascii="Consolas" w:eastAsia="Times New Roman" w:hAnsi="Consolas" w:cs="Times New Roman"/>
-          <w:color w:val="BFC7D5"/>
-          <w:sz w:val="21"/>
-          <w:szCs w:val="21"/>
-          <w:lang w:eastAsia="pt-BR"/>
-        </w:rPr>
-        <w:t>:</w:t>
-      </w:r>
-      <w:r>
-        <w:rPr>
-          <w:rFonts w:ascii="Consolas" w:eastAsia="Times New Roman" w:hAnsi="Consolas" w:cs="Times New Roman"/>
-          <w:color w:val="D3423E"/>
-          <w:sz w:val="21"/>
-          <w:szCs w:val="21"/>
-          <w:lang w:eastAsia="pt-BR"/>
-        </w:rPr>
-        <w:t xml:space="preserve"> </w:t>
-      </w:r>
-      <w:r>
-        <w:rPr>
-          <w:rFonts w:ascii="Consolas" w:eastAsia="Times New Roman" w:hAnsi="Consolas" w:cs="Times New Roman"/>
-          <w:color w:val="BFC7D5"/>
-          <w:sz w:val="21"/>
-          <w:szCs w:val="21"/>
-          <w:lang w:eastAsia="pt-BR"/>
-        </w:rPr>
-        <w:t>'</w:t>
-      </w:r>
-      <w:proofErr w:type="spellStart"/>
-      <w:r>
-        <w:rPr>
-          <w:rFonts w:ascii="Consolas" w:eastAsia="Times New Roman" w:hAnsi="Consolas" w:cs="Times New Roman"/>
-          <w:color w:val="C3E88D"/>
-          <w:sz w:val="21"/>
-          <w:szCs w:val="21"/>
-          <w:lang w:eastAsia="pt-BR"/>
-        </w:rPr>
-        <w:t>currency</w:t>
-      </w:r>
-      <w:proofErr w:type="spellEnd"/>
-      <w:r>
-        <w:rPr>
-          <w:rFonts w:ascii="Consolas" w:eastAsia="Times New Roman" w:hAnsi="Consolas" w:cs="Times New Roman"/>
-          <w:color w:val="BFC7D5"/>
-          <w:sz w:val="21"/>
-          <w:szCs w:val="21"/>
-          <w:lang w:eastAsia="pt-BR"/>
-        </w:rPr>
-        <w:t>'</w:t>
-      </w:r>
-      <w:r>
-        <w:rPr>
-          <w:rFonts w:ascii="Consolas" w:eastAsia="Times New Roman" w:hAnsi="Consolas" w:cs="Times New Roman"/>
-          <w:color w:val="D3423E"/>
-          <w:sz w:val="21"/>
-          <w:szCs w:val="21"/>
-          <w:lang w:eastAsia="pt-BR"/>
-        </w:rPr>
-        <w:t xml:space="preserve"> , </w:t>
-      </w:r>
-      <w:proofErr w:type="spellStart"/>
-      <w:r>
-        <w:rPr>
-          <w:rFonts w:ascii="Consolas" w:eastAsia="Times New Roman" w:hAnsi="Consolas" w:cs="Times New Roman"/>
-          <w:color w:val="BFC7D5"/>
-          <w:sz w:val="21"/>
-          <w:szCs w:val="21"/>
-          <w:lang w:eastAsia="pt-BR"/>
-        </w:rPr>
-        <w:t>currency</w:t>
-      </w:r>
-      <w:proofErr w:type="spellEnd"/>
-      <w:r>
-        <w:rPr>
-          <w:rFonts w:ascii="Consolas" w:eastAsia="Times New Roman" w:hAnsi="Consolas" w:cs="Times New Roman"/>
-          <w:color w:val="BFC7D5"/>
-          <w:sz w:val="21"/>
-          <w:szCs w:val="21"/>
-          <w:lang w:eastAsia="pt-BR"/>
-        </w:rPr>
-        <w:t>:</w:t>
+        <w:t>currency:</w:t>
       </w:r>
       <w:r>
         <w:rPr>
@@ -959,19 +808,8 @@
           <w:sz w:val="28"/>
           <w:szCs w:val="28"/>
         </w:rPr>
-        <w:t xml:space="preserve"> e de </w:t>
-      </w:r>
-      <w:proofErr w:type="spellStart"/>
-      <w:r>
-        <w:rPr>
-          <w:b/>
-          <w:bCs/>
-          <w:sz w:val="28"/>
-          <w:szCs w:val="28"/>
-        </w:rPr>
-        <w:t>atrbuição</w:t>
-      </w:r>
-      <w:proofErr w:type="spellEnd"/>
+        <w:t xml:space="preserve"> e de atrbuição</w:t>
+      </w:r>
       <w:r>
         <w:rPr>
           <w:b/>
@@ -1178,13 +1016,8 @@
         <w:pStyle w:val="PargrafodaLista"/>
       </w:pPr>
       <w:r>
-        <w:t xml:space="preserve">5 == 5 </w:t>
-      </w:r>
-      <w:proofErr w:type="spellStart"/>
-      <w:r>
-        <w:t>true</w:t>
-      </w:r>
-      <w:proofErr w:type="spellEnd"/>
+        <w:t>5 == 5 true</w:t>
+      </w:r>
     </w:p>
     <w:p>
       <w:pPr>
@@ -1312,23 +1145,8 @@
     </w:p>
     <w:p/>
     <w:p>
-      <w:proofErr w:type="spellStart"/>
-      <w:proofErr w:type="gramStart"/>
-      <w:r>
-        <w:t>Numero</w:t>
-      </w:r>
-      <w:proofErr w:type="spellEnd"/>
-      <w:proofErr w:type="gramEnd"/>
-      <w:r>
-        <w:t xml:space="preserve"> inteiro === </w:t>
-      </w:r>
-      <w:proofErr w:type="spellStart"/>
-      <w:r>
-        <w:t>string</w:t>
-      </w:r>
-      <w:proofErr w:type="spellEnd"/>
-      <w:r>
-        <w:t xml:space="preserve">? </w:t>
+      <w:r>
+        <w:t xml:space="preserve">Numero inteiro === string? </w:t>
       </w:r>
       <w:r>
         <w:t>F</w:t>
@@ -1526,21 +1344,8 @@
       </w:r>
     </w:p>
     <w:p>
-      <w:proofErr w:type="gramStart"/>
-      <w:r>
-        <w:t>TESTE ?</w:t>
-      </w:r>
-      <w:proofErr w:type="gramEnd"/>
-      <w:r>
-        <w:t xml:space="preserve"> </w:t>
-      </w:r>
-      <w:proofErr w:type="gramStart"/>
-      <w:r>
-        <w:t>TRUE :</w:t>
-      </w:r>
-      <w:proofErr w:type="gramEnd"/>
-      <w:r>
-        <w:t xml:space="preserve"> FALSE</w:t>
+      <w:r>
+        <w:t>TESTE ? TRUE : FALSE</w:t>
       </w:r>
     </w:p>
     <w:p>
@@ -1550,23 +1355,7 @@
     </w:p>
     <w:p>
       <w:r>
-        <w:t xml:space="preserve">Quase um </w:t>
-      </w:r>
-      <w:proofErr w:type="spellStart"/>
-      <w:r>
-        <w:t>if</w:t>
-      </w:r>
-      <w:proofErr w:type="spellEnd"/>
-      <w:r>
-        <w:t xml:space="preserve"> </w:t>
-      </w:r>
-      <w:proofErr w:type="spellStart"/>
-      <w:r>
-        <w:t>else</w:t>
-      </w:r>
-      <w:proofErr w:type="spellEnd"/>
-      <w:r>
-        <w:t>.</w:t>
+        <w:t>Quase um if else.</w:t>
       </w:r>
     </w:p>
     <w:p/>
@@ -1601,39 +1390,7 @@
           <w:sz w:val="24"/>
           <w:szCs w:val="24"/>
         </w:rPr>
-        <w:t xml:space="preserve">Definição de DOM, </w:t>
-      </w:r>
-      <w:proofErr w:type="spellStart"/>
-      <w:r>
-        <w:rPr>
-          <w:sz w:val="24"/>
-          <w:szCs w:val="24"/>
-        </w:rPr>
-        <w:t>Document</w:t>
-      </w:r>
-      <w:proofErr w:type="spellEnd"/>
-      <w:r>
-        <w:rPr>
-          <w:sz w:val="24"/>
-          <w:szCs w:val="24"/>
-        </w:rPr>
-        <w:t xml:space="preserve"> </w:t>
-      </w:r>
-      <w:proofErr w:type="spellStart"/>
-      <w:r>
-        <w:rPr>
-          <w:sz w:val="24"/>
-          <w:szCs w:val="24"/>
-        </w:rPr>
-        <w:t>Object</w:t>
-      </w:r>
-      <w:proofErr w:type="spellEnd"/>
-      <w:r>
-        <w:rPr>
-          <w:sz w:val="24"/>
-          <w:szCs w:val="24"/>
-        </w:rPr>
-        <w:t xml:space="preserve"> Model:</w:t>
+        <w:t>Definição de DOM, Document Object Model:</w:t>
       </w:r>
     </w:p>
     <w:p>
@@ -2126,9 +1883,18 @@
           <w:szCs w:val="21"/>
           <w:lang w:eastAsia="pt-BR"/>
         </w:rPr>
-        <w:t xml:space="preserve"> </w:t>
-      </w:r>
-      <w:proofErr w:type="spellStart"/>
+        <w:t xml:space="preserve"> img </w:t>
+      </w:r>
+      <w:r>
+        <w:rPr>
+          <w:rFonts w:ascii="Consolas" w:eastAsia="Times New Roman" w:hAnsi="Consolas" w:cs="Times New Roman"/>
+          <w:color w:val="C792EA"/>
+          <w:sz w:val="21"/>
+          <w:szCs w:val="21"/>
+          <w:lang w:eastAsia="pt-BR"/>
+        </w:rPr>
+        <w:t>=</w:t>
+      </w:r>
       <w:r>
         <w:rPr>
           <w:rFonts w:ascii="Consolas" w:eastAsia="Times New Roman" w:hAnsi="Consolas" w:cs="Times New Roman"/>
@@ -2137,105 +1903,58 @@
           <w:szCs w:val="21"/>
           <w:lang w:eastAsia="pt-BR"/>
         </w:rPr>
+        <w:t xml:space="preserve"> document</w:t>
+      </w:r>
+      <w:r>
+        <w:rPr>
+          <w:rFonts w:ascii="Consolas" w:eastAsia="Times New Roman" w:hAnsi="Consolas" w:cs="Times New Roman"/>
+          <w:color w:val="C792EA"/>
+          <w:sz w:val="21"/>
+          <w:szCs w:val="21"/>
+          <w:lang w:eastAsia="pt-BR"/>
+        </w:rPr>
+        <w:t>.</w:t>
+      </w:r>
+      <w:r>
+        <w:rPr>
+          <w:rFonts w:ascii="Consolas" w:eastAsia="Times New Roman" w:hAnsi="Consolas" w:cs="Times New Roman"/>
+          <w:color w:val="82AAFF"/>
+          <w:sz w:val="21"/>
+          <w:szCs w:val="21"/>
+          <w:lang w:eastAsia="pt-BR"/>
+        </w:rPr>
+        <w:t>createElement</w:t>
+      </w:r>
+      <w:r>
+        <w:rPr>
+          <w:rFonts w:ascii="Consolas" w:eastAsia="Times New Roman" w:hAnsi="Consolas" w:cs="Times New Roman"/>
+          <w:color w:val="BFC7D5"/>
+          <w:sz w:val="21"/>
+          <w:szCs w:val="21"/>
+          <w:lang w:eastAsia="pt-BR"/>
+        </w:rPr>
+        <w:t>(</w:t>
+      </w:r>
+      <w:r>
+        <w:rPr>
+          <w:rFonts w:ascii="Consolas" w:eastAsia="Times New Roman" w:hAnsi="Consolas" w:cs="Times New Roman"/>
+          <w:color w:val="D9F5DD"/>
+          <w:sz w:val="21"/>
+          <w:szCs w:val="21"/>
+          <w:lang w:eastAsia="pt-BR"/>
+        </w:rPr>
+        <w:t>'</w:t>
+      </w:r>
+      <w:r>
+        <w:rPr>
+          <w:rFonts w:ascii="Consolas" w:eastAsia="Times New Roman" w:hAnsi="Consolas" w:cs="Times New Roman"/>
+          <w:color w:val="C3E88D"/>
+          <w:sz w:val="21"/>
+          <w:szCs w:val="21"/>
+          <w:lang w:eastAsia="pt-BR"/>
+        </w:rPr>
         <w:t>img</w:t>
       </w:r>
-      <w:proofErr w:type="spellEnd"/>
-      <w:r>
-        <w:rPr>
-          <w:rFonts w:ascii="Consolas" w:eastAsia="Times New Roman" w:hAnsi="Consolas" w:cs="Times New Roman"/>
-          <w:color w:val="BFC7D5"/>
-          <w:sz w:val="21"/>
-          <w:szCs w:val="21"/>
-          <w:lang w:eastAsia="pt-BR"/>
-        </w:rPr>
-        <w:t xml:space="preserve"> </w:t>
-      </w:r>
-      <w:r>
-        <w:rPr>
-          <w:rFonts w:ascii="Consolas" w:eastAsia="Times New Roman" w:hAnsi="Consolas" w:cs="Times New Roman"/>
-          <w:color w:val="C792EA"/>
-          <w:sz w:val="21"/>
-          <w:szCs w:val="21"/>
-          <w:lang w:eastAsia="pt-BR"/>
-        </w:rPr>
-        <w:t>=</w:t>
-      </w:r>
-      <w:r>
-        <w:rPr>
-          <w:rFonts w:ascii="Consolas" w:eastAsia="Times New Roman" w:hAnsi="Consolas" w:cs="Times New Roman"/>
-          <w:color w:val="BFC7D5"/>
-          <w:sz w:val="21"/>
-          <w:szCs w:val="21"/>
-          <w:lang w:eastAsia="pt-BR"/>
-        </w:rPr>
-        <w:t xml:space="preserve"> </w:t>
-      </w:r>
-      <w:proofErr w:type="spellStart"/>
-      <w:proofErr w:type="gramStart"/>
-      <w:r>
-        <w:rPr>
-          <w:rFonts w:ascii="Consolas" w:eastAsia="Times New Roman" w:hAnsi="Consolas" w:cs="Times New Roman"/>
-          <w:color w:val="BFC7D5"/>
-          <w:sz w:val="21"/>
-          <w:szCs w:val="21"/>
-          <w:lang w:eastAsia="pt-BR"/>
-        </w:rPr>
-        <w:t>document</w:t>
-      </w:r>
-      <w:r>
-        <w:rPr>
-          <w:rFonts w:ascii="Consolas" w:eastAsia="Times New Roman" w:hAnsi="Consolas" w:cs="Times New Roman"/>
-          <w:color w:val="C792EA"/>
-          <w:sz w:val="21"/>
-          <w:szCs w:val="21"/>
-          <w:lang w:eastAsia="pt-BR"/>
-        </w:rPr>
-        <w:t>.</w:t>
-      </w:r>
-      <w:r>
-        <w:rPr>
-          <w:rFonts w:ascii="Consolas" w:eastAsia="Times New Roman" w:hAnsi="Consolas" w:cs="Times New Roman"/>
-          <w:color w:val="82AAFF"/>
-          <w:sz w:val="21"/>
-          <w:szCs w:val="21"/>
-          <w:lang w:eastAsia="pt-BR"/>
-        </w:rPr>
-        <w:t>createElement</w:t>
-      </w:r>
-      <w:proofErr w:type="spellEnd"/>
-      <w:proofErr w:type="gramEnd"/>
-      <w:r>
-        <w:rPr>
-          <w:rFonts w:ascii="Consolas" w:eastAsia="Times New Roman" w:hAnsi="Consolas" w:cs="Times New Roman"/>
-          <w:color w:val="BFC7D5"/>
-          <w:sz w:val="21"/>
-          <w:szCs w:val="21"/>
-          <w:lang w:eastAsia="pt-BR"/>
-        </w:rPr>
-        <w:t>(</w:t>
-      </w:r>
-      <w:r>
-        <w:rPr>
-          <w:rFonts w:ascii="Consolas" w:eastAsia="Times New Roman" w:hAnsi="Consolas" w:cs="Times New Roman"/>
-          <w:color w:val="D9F5DD"/>
-          <w:sz w:val="21"/>
-          <w:szCs w:val="21"/>
-          <w:lang w:eastAsia="pt-BR"/>
-        </w:rPr>
-        <w:t>'</w:t>
-      </w:r>
-      <w:proofErr w:type="spellStart"/>
-      <w:r>
-        <w:rPr>
-          <w:rFonts w:ascii="Consolas" w:eastAsia="Times New Roman" w:hAnsi="Consolas" w:cs="Times New Roman"/>
-          <w:color w:val="C3E88D"/>
-          <w:sz w:val="21"/>
-          <w:szCs w:val="21"/>
-          <w:lang w:eastAsia="pt-BR"/>
-        </w:rPr>
-        <w:t>img</w:t>
-      </w:r>
-      <w:proofErr w:type="spellEnd"/>
       <w:r>
         <w:rPr>
           <w:rFonts w:ascii="Consolas" w:eastAsia="Times New Roman" w:hAnsi="Consolas" w:cs="Times New Roman"/>
@@ -2277,19 +1996,7 @@
           <w:szCs w:val="21"/>
           <w:lang w:eastAsia="pt-BR"/>
         </w:rPr>
-        <w:t xml:space="preserve">      </w:t>
-      </w:r>
-      <w:proofErr w:type="spellStart"/>
-      <w:proofErr w:type="gramStart"/>
-      <w:r>
-        <w:rPr>
-          <w:rFonts w:ascii="Consolas" w:eastAsia="Times New Roman" w:hAnsi="Consolas" w:cs="Times New Roman"/>
-          <w:color w:val="BFC7D5"/>
-          <w:sz w:val="21"/>
-          <w:szCs w:val="21"/>
-          <w:lang w:eastAsia="pt-BR"/>
-        </w:rPr>
-        <w:t>img</w:t>
+        <w:t>      img</w:t>
       </w:r>
       <w:r>
         <w:rPr>
@@ -2311,8 +2018,6 @@
         </w:rPr>
         <w:t>setAttribute</w:t>
       </w:r>
-      <w:proofErr w:type="spellEnd"/>
-      <w:proofErr w:type="gramEnd"/>
       <w:r>
         <w:rPr>
           <w:rFonts w:ascii="Consolas" w:eastAsia="Times New Roman" w:hAnsi="Consolas" w:cs="Times New Roman"/>
@@ -2450,8 +2155,6 @@
           <w:lang w:eastAsia="pt-BR"/>
         </w:rPr>
       </w:pPr>
-      <w:proofErr w:type="spellStart"/>
-      <w:proofErr w:type="gramStart"/>
       <w:r>
         <w:rPr>
           <w:rFonts w:ascii="Consolas" w:eastAsia="Times New Roman" w:hAnsi="Consolas" w:cs="Times New Roman"/>
@@ -2482,8 +2185,6 @@
         </w:rPr>
         <w:t>setAttribute</w:t>
       </w:r>
-      <w:proofErr w:type="spellEnd"/>
-      <w:proofErr w:type="gramEnd"/>
       <w:r>
         <w:rPr>
           <w:rFonts w:ascii="Consolas" w:eastAsia="Times New Roman" w:hAnsi="Consolas" w:cs="Times New Roman"/>
@@ -2504,7 +2205,6 @@
         </w:rPr>
         <w:t>'</w:t>
       </w:r>
-      <w:proofErr w:type="spellStart"/>
       <w:r>
         <w:rPr>
           <w:rFonts w:ascii="Consolas" w:eastAsia="Times New Roman" w:hAnsi="Consolas" w:cs="Times New Roman"/>
@@ -2515,7 +2215,6 @@
         </w:rPr>
         <w:t>src</w:t>
       </w:r>
-      <w:proofErr w:type="spellEnd"/>
       <w:r>
         <w:rPr>
           <w:rFonts w:ascii="Consolas" w:eastAsia="Times New Roman" w:hAnsi="Consolas" w:cs="Times New Roman"/>
@@ -2603,8 +2302,6 @@
           <w:lang w:eastAsia="pt-BR"/>
         </w:rPr>
       </w:pPr>
-      <w:proofErr w:type="spellStart"/>
-      <w:proofErr w:type="gramStart"/>
       <w:r>
         <w:rPr>
           <w:rFonts w:ascii="Consolas" w:eastAsia="Times New Roman" w:hAnsi="Consolas" w:cs="Times New Roman"/>
@@ -2635,8 +2332,6 @@
         </w:rPr>
         <w:t>appendChild</w:t>
       </w:r>
-      <w:proofErr w:type="spellEnd"/>
-      <w:proofErr w:type="gramEnd"/>
       <w:r>
         <w:rPr>
           <w:rFonts w:ascii="Consolas" w:eastAsia="Times New Roman" w:hAnsi="Consolas" w:cs="Times New Roman"/>
@@ -2645,29 +2340,7 @@
           <w:szCs w:val="21"/>
           <w:lang w:eastAsia="pt-BR"/>
         </w:rPr>
-        <w:t>(</w:t>
-      </w:r>
-      <w:proofErr w:type="spellStart"/>
-      <w:r>
-        <w:rPr>
-          <w:rFonts w:ascii="Consolas" w:eastAsia="Times New Roman" w:hAnsi="Consolas" w:cs="Times New Roman"/>
-          <w:color w:val="BFC7D5"/>
-          <w:sz w:val="21"/>
-          <w:szCs w:val="21"/>
-          <w:lang w:eastAsia="pt-BR"/>
-        </w:rPr>
-        <w:t>img</w:t>
-      </w:r>
-      <w:proofErr w:type="spellEnd"/>
-      <w:r>
-        <w:rPr>
-          <w:rFonts w:ascii="Consolas" w:eastAsia="Times New Roman" w:hAnsi="Consolas" w:cs="Times New Roman"/>
-          <w:color w:val="BFC7D5"/>
-          <w:sz w:val="21"/>
-          <w:szCs w:val="21"/>
-          <w:lang w:eastAsia="pt-BR"/>
-        </w:rPr>
-        <w:t xml:space="preserve">); </w:t>
+        <w:t xml:space="preserve">(img); </w:t>
       </w:r>
     </w:p>
     <w:p>
@@ -2791,7 +2464,6 @@
           <w:szCs w:val="28"/>
         </w:rPr>
       </w:pPr>
-      <w:proofErr w:type="spellStart"/>
       <w:r>
         <w:rPr>
           <w:b/>
@@ -2802,7 +2474,6 @@
         <w:lastRenderedPageBreak/>
         <w:t>Modulo-E</w:t>
       </w:r>
-      <w:proofErr w:type="spellEnd"/>
     </w:p>
     <w:p>
       <w:pPr>
@@ -2836,6 +2507,7 @@
         <w:rPr>
           <w:b/>
           <w:bCs/>
+          <w:noProof/>
           <w:sz w:val="28"/>
           <w:szCs w:val="28"/>
         </w:rPr>
@@ -2889,45 +2561,14 @@
           </wp:anchor>
         </w:drawing>
       </w:r>
-      <w:proofErr w:type="spellStart"/>
-      <w:r>
-        <w:rPr>
-          <w:b/>
-          <w:bCs/>
-          <w:sz w:val="28"/>
-          <w:szCs w:val="28"/>
-        </w:rPr>
-        <w:t>while</w:t>
-      </w:r>
-      <w:proofErr w:type="spellEnd"/>
-      <w:r>
-        <w:rPr>
-          <w:b/>
-          <w:bCs/>
-          <w:sz w:val="28"/>
-          <w:szCs w:val="28"/>
-        </w:rPr>
-        <w:t>(condição</w:t>
-      </w:r>
-      <w:proofErr w:type="gramStart"/>
-      <w:r>
-        <w:rPr>
-          <w:b/>
-          <w:bCs/>
-          <w:sz w:val="28"/>
-          <w:szCs w:val="28"/>
-        </w:rPr>
-        <w:t>){</w:t>
-      </w:r>
-      <w:proofErr w:type="gramEnd"/>
-      <w:r>
-        <w:rPr>
-          <w:b/>
-          <w:bCs/>
-          <w:sz w:val="28"/>
-          <w:szCs w:val="28"/>
-        </w:rPr>
-        <w:t>}</w:t>
+      <w:r>
+        <w:rPr>
+          <w:b/>
+          <w:bCs/>
+          <w:sz w:val="28"/>
+          <w:szCs w:val="28"/>
+        </w:rPr>
+        <w:t>while(condição){}</w:t>
       </w:r>
     </w:p>
     <w:p>
@@ -3015,83 +2656,64 @@
           <w:sz w:val="28"/>
           <w:szCs w:val="28"/>
         </w:rPr>
-        <w:t xml:space="preserve">} </w:t>
-      </w:r>
-      <w:proofErr w:type="spellStart"/>
-      <w:r>
-        <w:rPr>
-          <w:b/>
-          <w:bCs/>
-          <w:sz w:val="28"/>
-          <w:szCs w:val="28"/>
-        </w:rPr>
-        <w:t>while</w:t>
-      </w:r>
-      <w:proofErr w:type="spellEnd"/>
-      <w:r>
-        <w:rPr>
-          <w:b/>
-          <w:bCs/>
-          <w:sz w:val="28"/>
-          <w:szCs w:val="28"/>
-        </w:rPr>
-        <w:t xml:space="preserve"> (condição)</w:t>
-      </w:r>
-    </w:p>
-    <w:p>
-      <w:pPr>
-        <w:rPr>
-          <w:b/>
-          <w:bCs/>
-          <w:sz w:val="28"/>
-          <w:szCs w:val="28"/>
-        </w:rPr>
-      </w:pPr>
-    </w:p>
-    <w:p>
-      <w:pPr>
-        <w:rPr>
-          <w:b/>
-          <w:bCs/>
-          <w:sz w:val="28"/>
-          <w:szCs w:val="28"/>
-        </w:rPr>
-      </w:pPr>
-    </w:p>
-    <w:p>
-      <w:pPr>
-        <w:rPr>
-          <w:b/>
-          <w:bCs/>
-          <w:sz w:val="28"/>
-          <w:szCs w:val="28"/>
-        </w:rPr>
-      </w:pPr>
-    </w:p>
-    <w:p>
-      <w:pPr>
-        <w:rPr>
-          <w:b/>
-          <w:bCs/>
-          <w:sz w:val="28"/>
-          <w:szCs w:val="28"/>
-        </w:rPr>
-      </w:pPr>
-      <w:r>
-        <w:rPr>
-          <w:b/>
-          <w:bCs/>
+        <w:t>} while (condição)</w:t>
+      </w:r>
+    </w:p>
+    <w:p>
+      <w:pPr>
+        <w:rPr>
+          <w:b/>
+          <w:bCs/>
+          <w:sz w:val="28"/>
+          <w:szCs w:val="28"/>
+        </w:rPr>
+      </w:pPr>
+    </w:p>
+    <w:p>
+      <w:pPr>
+        <w:rPr>
+          <w:b/>
+          <w:bCs/>
+          <w:sz w:val="28"/>
+          <w:szCs w:val="28"/>
+        </w:rPr>
+      </w:pPr>
+    </w:p>
+    <w:p>
+      <w:pPr>
+        <w:rPr>
+          <w:b/>
+          <w:bCs/>
+          <w:sz w:val="28"/>
+          <w:szCs w:val="28"/>
+        </w:rPr>
+      </w:pPr>
+    </w:p>
+    <w:p>
+      <w:pPr>
+        <w:rPr>
+          <w:b/>
+          <w:bCs/>
+          <w:sz w:val="28"/>
+          <w:szCs w:val="28"/>
+        </w:rPr>
+      </w:pPr>
+      <w:r>
+        <w:rPr>
+          <w:b/>
+          <w:bCs/>
+          <w:noProof/>
           <w:sz w:val="28"/>
           <w:szCs w:val="28"/>
         </w:rPr>
         <w:drawing>
-          <wp:anchor distT="0" distB="0" distL="114300" distR="114300" simplePos="0" relativeHeight="251667456" behindDoc="0" locked="0" layoutInCell="1" allowOverlap="1" wp14:anchorId="65D053ED" wp14:editId="37657082">
+          <wp:anchor distT="0" distB="0" distL="114300" distR="114300" simplePos="0" relativeHeight="251667456" behindDoc="0" locked="0" layoutInCell="1" allowOverlap="1" wp14:anchorId="65D053ED" wp14:editId="55887041">
             <wp:simplePos x="0" y="0"/>
             <wp:positionH relativeFrom="margin">
               <wp:align>left</wp:align>
             </wp:positionH>
             <wp:positionV relativeFrom="paragraph">
-              <wp:posOffset>146050</wp:posOffset>
+              <wp:posOffset>266671</wp:posOffset>
             </wp:positionV>
             <wp:extent cx="2200910" cy="3773170"/>
             <wp:effectExtent l="0" t="0" r="8890" b="0"/>
@@ -3138,6 +2760,282 @@
               <wp14:pctHeight>0</wp14:pctHeight>
             </wp14:sizeRelV>
           </wp:anchor>
+        </w:drawing>
+      </w:r>
+    </w:p>
+    <w:p>
+      <w:pPr>
+        <w:rPr>
+          <w:b/>
+          <w:bCs/>
+          <w:sz w:val="28"/>
+          <w:szCs w:val="28"/>
+        </w:rPr>
+      </w:pPr>
+    </w:p>
+    <w:p>
+      <w:pPr>
+        <w:rPr>
+          <w:b/>
+          <w:bCs/>
+          <w:sz w:val="28"/>
+          <w:szCs w:val="28"/>
+        </w:rPr>
+      </w:pPr>
+    </w:p>
+    <w:p>
+      <w:pPr>
+        <w:rPr>
+          <w:b/>
+          <w:bCs/>
+          <w:sz w:val="28"/>
+          <w:szCs w:val="28"/>
+        </w:rPr>
+      </w:pPr>
+    </w:p>
+    <w:p>
+      <w:pPr>
+        <w:rPr>
+          <w:b/>
+          <w:bCs/>
+          <w:sz w:val="28"/>
+          <w:szCs w:val="28"/>
+        </w:rPr>
+      </w:pPr>
+    </w:p>
+    <w:p>
+      <w:pPr>
+        <w:rPr>
+          <w:b/>
+          <w:bCs/>
+          <w:sz w:val="28"/>
+          <w:szCs w:val="28"/>
+        </w:rPr>
+      </w:pPr>
+    </w:p>
+    <w:p>
+      <w:pPr>
+        <w:rPr>
+          <w:b/>
+          <w:bCs/>
+          <w:sz w:val="28"/>
+          <w:szCs w:val="28"/>
+        </w:rPr>
+      </w:pPr>
+    </w:p>
+    <w:p>
+      <w:pPr>
+        <w:rPr>
+          <w:b/>
+          <w:bCs/>
+          <w:sz w:val="28"/>
+          <w:szCs w:val="28"/>
+        </w:rPr>
+      </w:pPr>
+    </w:p>
+    <w:p>
+      <w:pPr>
+        <w:rPr>
+          <w:b/>
+          <w:bCs/>
+          <w:sz w:val="28"/>
+          <w:szCs w:val="28"/>
+        </w:rPr>
+      </w:pPr>
+    </w:p>
+    <w:p>
+      <w:pPr>
+        <w:rPr>
+          <w:b/>
+          <w:bCs/>
+          <w:sz w:val="28"/>
+          <w:szCs w:val="28"/>
+        </w:rPr>
+      </w:pPr>
+    </w:p>
+    <w:p>
+      <w:pPr>
+        <w:rPr>
+          <w:b/>
+          <w:bCs/>
+          <w:sz w:val="28"/>
+          <w:szCs w:val="28"/>
+        </w:rPr>
+      </w:pPr>
+    </w:p>
+    <w:p>
+      <w:pPr>
+        <w:rPr>
+          <w:b/>
+          <w:bCs/>
+          <w:sz w:val="28"/>
+          <w:szCs w:val="28"/>
+        </w:rPr>
+      </w:pPr>
+    </w:p>
+    <w:p>
+      <w:pPr>
+        <w:rPr>
+          <w:b/>
+          <w:bCs/>
+          <w:sz w:val="28"/>
+          <w:szCs w:val="28"/>
+        </w:rPr>
+      </w:pPr>
+    </w:p>
+    <w:p>
+      <w:pPr>
+        <w:rPr>
+          <w:b/>
+          <w:bCs/>
+          <w:sz w:val="28"/>
+          <w:szCs w:val="28"/>
+        </w:rPr>
+      </w:pPr>
+      <w:r>
+        <w:rPr>
+          <w:b/>
+          <w:bCs/>
+          <w:sz w:val="28"/>
+          <w:szCs w:val="28"/>
+        </w:rPr>
+        <w:lastRenderedPageBreak/>
+        <w:t>MODULO-F</w:t>
+      </w:r>
+    </w:p>
+    <w:p>
+      <w:pPr>
+        <w:rPr>
+          <w:b/>
+          <w:bCs/>
+          <w:sz w:val="28"/>
+          <w:szCs w:val="28"/>
+        </w:rPr>
+      </w:pPr>
+      <w:r>
+        <w:rPr>
+          <w:b/>
+          <w:bCs/>
+          <w:sz w:val="28"/>
+          <w:szCs w:val="28"/>
+        </w:rPr>
+        <w:drawing>
+          <wp:inline distT="0" distB="0" distL="0" distR="0" wp14:anchorId="10AAF6AD" wp14:editId="601406AE">
+            <wp:extent cx="5400040" cy="2816860"/>
+            <wp:effectExtent l="0" t="0" r="0" b="2540"/>
+            <wp:docPr id="15" name="Imagem 15" descr="Texto&#10;&#10;Descrição gerada automaticamente"/>
+            <wp:cNvGraphicFramePr>
+              <a:graphicFrameLocks xmlns:a="http://schemas.openxmlformats.org/drawingml/2006/main" noChangeAspect="1"/>
+            </wp:cNvGraphicFramePr>
+            <a:graphic xmlns:a="http://schemas.openxmlformats.org/drawingml/2006/main">
+              <a:graphicData uri="http://schemas.openxmlformats.org/drawingml/2006/picture">
+                <pic:pic xmlns:pic="http://schemas.openxmlformats.org/drawingml/2006/picture">
+                  <pic:nvPicPr>
+                    <pic:cNvPr id="15" name="Imagem 15" descr="Texto&#10;&#10;Descrição gerada automaticamente"/>
+                    <pic:cNvPicPr/>
+                  </pic:nvPicPr>
+                  <pic:blipFill>
+                    <a:blip r:embed="rId19"/>
+                    <a:stretch>
+                      <a:fillRect/>
+                    </a:stretch>
+                  </pic:blipFill>
+                  <pic:spPr>
+                    <a:xfrm>
+                      <a:off x="0" y="0"/>
+                      <a:ext cx="5400040" cy="2816860"/>
+                    </a:xfrm>
+                    <a:prstGeom prst="rect">
+                      <a:avLst/>
+                    </a:prstGeom>
+                  </pic:spPr>
+                </pic:pic>
+              </a:graphicData>
+            </a:graphic>
+          </wp:inline>
+        </w:drawing>
+      </w:r>
+    </w:p>
+    <w:p>
+      <w:pPr>
+        <w:rPr>
+          <w:b/>
+          <w:bCs/>
+          <w:sz w:val="28"/>
+          <w:szCs w:val="28"/>
+        </w:rPr>
+      </w:pPr>
+      <w:r>
+        <w:rPr>
+          <w:b/>
+          <w:bCs/>
+          <w:sz w:val="28"/>
+          <w:szCs w:val="28"/>
+        </w:rPr>
+        <w:t>2 maneiras de pegar cada posição de um array</w:t>
+      </w:r>
+    </w:p>
+    <w:p>
+      <w:pPr>
+        <w:rPr>
+          <w:b/>
+          <w:bCs/>
+          <w:sz w:val="28"/>
+          <w:szCs w:val="28"/>
+        </w:rPr>
+      </w:pPr>
+    </w:p>
+    <w:p>
+      <w:pPr>
+        <w:rPr>
+          <w:b/>
+          <w:bCs/>
+          <w:sz w:val="28"/>
+          <w:szCs w:val="28"/>
+        </w:rPr>
+      </w:pPr>
+      <w:r>
+        <w:rPr>
+          <w:b/>
+          <w:bCs/>
+          <w:sz w:val="28"/>
+          <w:szCs w:val="28"/>
+        </w:rPr>
+        <w:lastRenderedPageBreak/>
+        <w:drawing>
+          <wp:inline distT="0" distB="0" distL="0" distR="0" wp14:anchorId="4EF133F2" wp14:editId="1662A4C2">
+            <wp:extent cx="4067743" cy="6801799"/>
+            <wp:effectExtent l="0" t="0" r="9525" b="0"/>
+            <wp:docPr id="16" name="Imagem 16" descr="Diagrama&#10;&#10;Descrição gerada automaticamente"/>
+            <wp:cNvGraphicFramePr>
+              <a:graphicFrameLocks xmlns:a="http://schemas.openxmlformats.org/drawingml/2006/main" noChangeAspect="1"/>
+            </wp:cNvGraphicFramePr>
+            <a:graphic xmlns:a="http://schemas.openxmlformats.org/drawingml/2006/main">
+              <a:graphicData uri="http://schemas.openxmlformats.org/drawingml/2006/picture">
+                <pic:pic xmlns:pic="http://schemas.openxmlformats.org/drawingml/2006/picture">
+                  <pic:nvPicPr>
+                    <pic:cNvPr id="16" name="Imagem 16" descr="Diagrama&#10;&#10;Descrição gerada automaticamente"/>
+                    <pic:cNvPicPr/>
+                  </pic:nvPicPr>
+                  <pic:blipFill>
+                    <a:blip r:embed="rId20"/>
+                    <a:stretch>
+                      <a:fillRect/>
+                    </a:stretch>
+                  </pic:blipFill>
+                  <pic:spPr>
+                    <a:xfrm>
+                      <a:off x="0" y="0"/>
+                      <a:ext cx="4067743" cy="6801799"/>
+                    </a:xfrm>
+                    <a:prstGeom prst="rect">
+                      <a:avLst/>
+                    </a:prstGeom>
+                  </pic:spPr>
+                </pic:pic>
+              </a:graphicData>
+            </a:graphic>
+          </wp:inline>
         </w:drawing>
       </w:r>
     </w:p>

</xml_diff>